<commit_message>
Update rails app to work with Ruby 2.4; Started xml_to_json.rb; Added XML samples at 'app/assets/transcriptions'
</commit_message>
<xml_diff>
--- a/coursework/For_Submission/Initialtechnicalreport.docx
+++ b/coursework/For_Submission/Initialtechnicalreport.docx
@@ -114,6 +114,7 @@
       <w:bookmarkEnd w:id="4"/>
       <w:r>
         <w:rPr>
+          <w:rFonts w:ascii="Arial" w:cs="Arial" w:eastAsia="Arial" w:hAnsi="Arial"/>
           <w:b w:val="0"/>
           <w:sz w:val="36"/>
           <w:szCs w:val="36"/>
@@ -193,6 +194,7 @@
       <w:bookmarkEnd w:id="8"/>
       <w:r>
         <w:rPr>
+          <w:rFonts w:ascii="Arial" w:cs="Arial" w:eastAsia="Arial" w:hAnsi="Arial"/>
           <w:sz w:val="36"/>
           <w:szCs w:val="36"/>
           <w:rtl w:val="0"/>
@@ -224,6 +226,7 @@
       <w:bookmarkEnd w:id="8"/>
       <w:r>
         <w:rPr>
+          <w:rFonts w:ascii="Arial" w:cs="Arial" w:eastAsia="Arial" w:hAnsi="Arial"/>
           <w:b w:val="0"/>
           <w:i w:val="1"/>
           <w:sz w:val="28"/>
@@ -243,6 +246,7 @@
       <w:bookmarkEnd w:id="8"/>
       <w:r>
         <w:rPr>
+          <w:rFonts w:ascii="Arial" w:cs="Arial" w:eastAsia="Arial" w:hAnsi="Arial"/>
           <w:b w:val="0"/>
           <w:sz w:val="22"/>
           <w:szCs w:val="22"/>
@@ -253,6 +257,7 @@
       </w:r>
       <w:r>
         <w:rPr>
+          <w:rFonts w:ascii="Arial" w:cs="Arial" w:eastAsia="Arial" w:hAnsi="Arial"/>
           <w:b w:val="0"/>
           <w:sz w:val="24"/>
           <w:szCs w:val="24"/>
@@ -271,6 +276,7 @@
       <w:bookmarkEnd w:id="8"/>
       <w:r>
         <w:rPr>
+          <w:rFonts w:ascii="Arial" w:cs="Arial" w:eastAsia="Arial" w:hAnsi="Arial"/>
           <w:b w:val="0"/>
           <w:sz w:val="22"/>
           <w:szCs w:val="22"/>
@@ -281,6 +287,7 @@
       </w:r>
       <w:r>
         <w:rPr>
+          <w:rFonts w:ascii="Arial" w:cs="Arial" w:eastAsia="Arial" w:hAnsi="Arial"/>
           <w:b w:val="0"/>
           <w:sz w:val="24"/>
           <w:szCs w:val="24"/>
@@ -313,6 +320,7 @@
       <w:bookmarkEnd w:id="8"/>
       <w:r>
         <w:rPr>
+          <w:rFonts w:ascii="Arial" w:cs="Arial" w:eastAsia="Arial" w:hAnsi="Arial"/>
           <w:b w:val="0"/>
           <w:i w:val="1"/>
           <w:sz w:val="28"/>
@@ -332,6 +340,7 @@
       <w:bookmarkEnd w:id="8"/>
       <w:r>
         <w:rPr>
+          <w:rFonts w:ascii="Arial" w:cs="Arial" w:eastAsia="Arial" w:hAnsi="Arial"/>
           <w:b w:val="0"/>
           <w:sz w:val="22"/>
           <w:szCs w:val="22"/>
@@ -342,6 +351,7 @@
       </w:r>
       <w:r>
         <w:rPr>
+          <w:rFonts w:ascii="Arial" w:cs="Arial" w:eastAsia="Arial" w:hAnsi="Arial"/>
           <w:b w:val="0"/>
           <w:sz w:val="24"/>
           <w:szCs w:val="24"/>
@@ -360,6 +370,7 @@
       <w:bookmarkEnd w:id="8"/>
       <w:r>
         <w:rPr>
+          <w:rFonts w:ascii="Arial" w:cs="Arial" w:eastAsia="Arial" w:hAnsi="Arial"/>
           <w:b w:val="0"/>
           <w:sz w:val="22"/>
           <w:szCs w:val="22"/>
@@ -370,6 +381,7 @@
       </w:r>
       <w:r>
         <w:rPr>
+          <w:rFonts w:ascii="Arial" w:cs="Arial" w:eastAsia="Arial" w:hAnsi="Arial"/>
           <w:b w:val="0"/>
           <w:sz w:val="24"/>
           <w:szCs w:val="24"/>
@@ -388,6 +400,7 @@
       <w:bookmarkEnd w:id="8"/>
       <w:r>
         <w:rPr>
+          <w:rFonts w:ascii="Arial" w:cs="Arial" w:eastAsia="Arial" w:hAnsi="Arial"/>
           <w:b w:val="0"/>
           <w:sz w:val="22"/>
           <w:szCs w:val="22"/>
@@ -398,6 +411,7 @@
       </w:r>
       <w:r>
         <w:rPr>
+          <w:rFonts w:ascii="Arial" w:cs="Arial" w:eastAsia="Arial" w:hAnsi="Arial"/>
           <w:b w:val="0"/>
           <w:sz w:val="24"/>
           <w:szCs w:val="24"/>
@@ -407,6 +421,7 @@
       </w:r>
       <w:r>
         <w:rPr>
+          <w:rFonts w:ascii="Arial" w:cs="Arial" w:eastAsia="Arial" w:hAnsi="Arial"/>
           <w:b w:val="0"/>
           <w:i w:val="1"/>
           <w:sz w:val="24"/>
@@ -417,6 +432,7 @@
       </w:r>
       <w:r>
         <w:rPr>
+          <w:rFonts w:ascii="Arial" w:cs="Arial" w:eastAsia="Arial" w:hAnsi="Arial"/>
           <w:b w:val="0"/>
           <w:sz w:val="24"/>
           <w:szCs w:val="24"/>
@@ -435,6 +451,7 @@
       <w:bookmarkEnd w:id="8"/>
       <w:r>
         <w:rPr>
+          <w:rFonts w:ascii="Arial" w:cs="Arial" w:eastAsia="Arial" w:hAnsi="Arial"/>
           <w:b w:val="0"/>
           <w:sz w:val="22"/>
           <w:szCs w:val="22"/>
@@ -445,6 +462,7 @@
       </w:r>
       <w:r>
         <w:rPr>
+          <w:rFonts w:ascii="Arial" w:cs="Arial" w:eastAsia="Arial" w:hAnsi="Arial"/>
           <w:b w:val="0"/>
           <w:sz w:val="24"/>
           <w:szCs w:val="24"/>
@@ -477,6 +495,7 @@
       <w:bookmarkEnd w:id="8"/>
       <w:r>
         <w:rPr>
+          <w:rFonts w:ascii="Arial" w:cs="Arial" w:eastAsia="Arial" w:hAnsi="Arial"/>
           <w:b w:val="0"/>
           <w:sz w:val="24"/>
           <w:szCs w:val="24"/>
@@ -496,6 +515,7 @@
         <w:ind w:left="720" w:hanging="360"/>
         <w:contextualSpacing w:val="1"/>
         <w:rPr>
+          <w:rFonts w:ascii="Arial" w:cs="Arial" w:eastAsia="Arial" w:hAnsi="Arial"/>
           <w:sz w:val="26"/>
           <w:szCs w:val="26"/>
         </w:rPr>
@@ -504,6 +524,7 @@
       <w:bookmarkEnd w:id="8"/>
       <w:r>
         <w:rPr>
+          <w:rFonts w:ascii="Arial" w:cs="Arial" w:eastAsia="Arial" w:hAnsi="Arial"/>
           <w:b w:val="0"/>
           <w:sz w:val="24"/>
           <w:szCs w:val="24"/>
@@ -528,6 +549,7 @@
         <w:ind w:left="720" w:hanging="360"/>
         <w:contextualSpacing w:val="1"/>
         <w:rPr>
+          <w:rFonts w:ascii="Arial" w:cs="Arial" w:eastAsia="Arial" w:hAnsi="Arial"/>
           <w:sz w:val="26"/>
           <w:szCs w:val="26"/>
         </w:rPr>
@@ -536,6 +558,7 @@
       <w:bookmarkEnd w:id="8"/>
       <w:r>
         <w:rPr>
+          <w:rFonts w:ascii="Arial" w:cs="Arial" w:eastAsia="Arial" w:hAnsi="Arial"/>
           <w:b w:val="0"/>
           <w:sz w:val="24"/>
           <w:szCs w:val="24"/>
@@ -560,6 +583,7 @@
         <w:ind w:left="720" w:hanging="360"/>
         <w:contextualSpacing w:val="1"/>
         <w:rPr>
+          <w:rFonts w:ascii="Arial" w:cs="Arial" w:eastAsia="Arial" w:hAnsi="Arial"/>
           <w:sz w:val="26"/>
           <w:szCs w:val="26"/>
         </w:rPr>
@@ -568,6 +592,7 @@
       <w:bookmarkEnd w:id="10"/>
       <w:r>
         <w:rPr>
+          <w:rFonts w:ascii="Arial" w:cs="Arial" w:eastAsia="Arial" w:hAnsi="Arial"/>
           <w:b w:val="0"/>
           <w:sz w:val="24"/>
           <w:szCs w:val="24"/>
@@ -597,6 +622,7 @@
       <w:bookmarkEnd w:id="8"/>
       <w:r>
         <w:rPr>
+          <w:rFonts w:ascii="Arial" w:cs="Arial" w:eastAsia="Arial" w:hAnsi="Arial"/>
           <w:b w:val="0"/>
           <w:i w:val="1"/>
           <w:sz w:val="28"/>
@@ -616,6 +642,7 @@
       <w:bookmarkEnd w:id="8"/>
       <w:r>
         <w:rPr>
+          <w:rFonts w:ascii="Arial" w:cs="Arial" w:eastAsia="Arial" w:hAnsi="Arial"/>
           <w:b w:val="0"/>
           <w:sz w:val="22"/>
           <w:szCs w:val="22"/>
@@ -626,6 +653,7 @@
       </w:r>
       <w:r>
         <w:rPr>
+          <w:rFonts w:ascii="Arial" w:cs="Arial" w:eastAsia="Arial" w:hAnsi="Arial"/>
           <w:b w:val="0"/>
           <w:sz w:val="24"/>
           <w:szCs w:val="24"/>
@@ -644,6 +672,7 @@
       <w:bookmarkEnd w:id="8"/>
       <w:r>
         <w:rPr>
+          <w:rFonts w:ascii="Arial" w:cs="Arial" w:eastAsia="Arial" w:hAnsi="Arial"/>
           <w:b w:val="0"/>
           <w:sz w:val="22"/>
           <w:szCs w:val="22"/>
@@ -654,6 +683,7 @@
       </w:r>
       <w:r>
         <w:rPr>
+          <w:rFonts w:ascii="Arial" w:cs="Arial" w:eastAsia="Arial" w:hAnsi="Arial"/>
           <w:b w:val="0"/>
           <w:sz w:val="24"/>
           <w:szCs w:val="24"/>
@@ -672,6 +702,7 @@
       <w:bookmarkEnd w:id="8"/>
       <w:r>
         <w:rPr>
+          <w:rFonts w:ascii="Arial" w:cs="Arial" w:eastAsia="Arial" w:hAnsi="Arial"/>
           <w:b w:val="0"/>
           <w:sz w:val="22"/>
           <w:szCs w:val="22"/>
@@ -682,6 +713,7 @@
       </w:r>
       <w:r>
         <w:rPr>
+          <w:rFonts w:ascii="Arial" w:cs="Arial" w:eastAsia="Arial" w:hAnsi="Arial"/>
           <w:b w:val="0"/>
           <w:sz w:val="24"/>
           <w:szCs w:val="24"/>
@@ -714,6 +746,7 @@
       <w:bookmarkEnd w:id="8"/>
       <w:r>
         <w:rPr>
+          <w:rFonts w:ascii="Arial" w:cs="Arial" w:eastAsia="Arial" w:hAnsi="Arial"/>
           <w:rtl w:val="0"/>
         </w:rPr>
         <w:t xml:space="preserve">Candidate system architecture</w:t>
@@ -729,6 +762,7 @@
       <w:bookmarkEnd w:id="8"/>
       <w:r>
         <w:rPr>
+          <w:rFonts w:ascii="Arial" w:cs="Arial" w:eastAsia="Arial" w:hAnsi="Arial"/>
           <w:b w:val="0"/>
           <w:sz w:val="24"/>
           <w:szCs w:val="24"/>
@@ -748,16 +782,17 @@
         <w:ind w:left="720" w:hanging="360"/>
         <w:contextualSpacing w:val="1"/>
         <w:rPr>
+          <w:rFonts w:ascii="Arial" w:cs="Arial" w:eastAsia="Arial" w:hAnsi="Arial"/>
           <w:b w:val="0"/>
           <w:sz w:val="24"/>
           <w:szCs w:val="24"/>
-          <w:u w:val="none"/>
         </w:rPr>
       </w:pPr>
       <w:bookmarkStart w:colFirst="0" w:colLast="0" w:name="_5bcls8ipr6o5" w:id="8"/>
       <w:bookmarkEnd w:id="8"/>
       <w:r>
         <w:rPr>
+          <w:rFonts w:ascii="Arial" w:cs="Arial" w:eastAsia="Arial" w:hAnsi="Arial"/>
           <w:b w:val="0"/>
           <w:sz w:val="24"/>
           <w:szCs w:val="24"/>
@@ -777,16 +812,17 @@
         <w:ind w:left="720" w:hanging="360"/>
         <w:contextualSpacing w:val="1"/>
         <w:rPr>
+          <w:rFonts w:ascii="Arial" w:cs="Arial" w:eastAsia="Arial" w:hAnsi="Arial"/>
           <w:b w:val="0"/>
           <w:sz w:val="24"/>
           <w:szCs w:val="24"/>
-          <w:u w:val="none"/>
         </w:rPr>
       </w:pPr>
       <w:bookmarkStart w:colFirst="0" w:colLast="0" w:name="_5bcls8ipr6o5" w:id="8"/>
       <w:bookmarkEnd w:id="8"/>
       <w:r>
         <w:rPr>
+          <w:rFonts w:ascii="Arial" w:cs="Arial" w:eastAsia="Arial" w:hAnsi="Arial"/>
           <w:b w:val="0"/>
           <w:sz w:val="24"/>
           <w:szCs w:val="24"/>
@@ -806,16 +842,17 @@
         <w:ind w:left="720" w:hanging="360"/>
         <w:contextualSpacing w:val="1"/>
         <w:rPr>
+          <w:rFonts w:ascii="Arial" w:cs="Arial" w:eastAsia="Arial" w:hAnsi="Arial"/>
           <w:b w:val="0"/>
           <w:sz w:val="24"/>
           <w:szCs w:val="24"/>
-          <w:u w:val="none"/>
         </w:rPr>
       </w:pPr>
       <w:bookmarkStart w:colFirst="0" w:colLast="0" w:name="_5bcls8ipr6o5" w:id="8"/>
       <w:bookmarkEnd w:id="8"/>
       <w:r>
         <w:rPr>
+          <w:rFonts w:ascii="Arial" w:cs="Arial" w:eastAsia="Arial" w:hAnsi="Arial"/>
           <w:b w:val="0"/>
           <w:sz w:val="24"/>
           <w:szCs w:val="24"/>
@@ -882,6 +919,7 @@
       <w:bookmarkEnd w:id="8"/>
       <w:r>
         <w:rPr>
+          <w:rFonts w:ascii="Arial" w:cs="Arial" w:eastAsia="Arial" w:hAnsi="Arial"/>
           <w:b w:val="0"/>
           <w:sz w:val="22"/>
           <w:szCs w:val="22"/>
@@ -892,6 +930,7 @@
       </w:r>
       <w:r>
         <w:rPr>
+          <w:rFonts w:ascii="Arial" w:cs="Arial" w:eastAsia="Arial" w:hAnsi="Arial"/>
           <w:b w:val="0"/>
           <w:sz w:val="24"/>
           <w:szCs w:val="24"/>
@@ -910,6 +949,7 @@
       <w:bookmarkEnd w:id="8"/>
       <w:r>
         <w:rPr>
+          <w:rFonts w:ascii="Arial" w:cs="Arial" w:eastAsia="Arial" w:hAnsi="Arial"/>
           <w:b w:val="0"/>
           <w:sz w:val="22"/>
           <w:szCs w:val="22"/>
@@ -920,6 +960,7 @@
       </w:r>
       <w:r>
         <w:rPr>
+          <w:rFonts w:ascii="Arial" w:cs="Arial" w:eastAsia="Arial" w:hAnsi="Arial"/>
           <w:b w:val="0"/>
           <w:sz w:val="24"/>
           <w:szCs w:val="24"/>
@@ -938,6 +979,7 @@
       <w:bookmarkEnd w:id="8"/>
       <w:r>
         <w:rPr>
+          <w:rFonts w:ascii="Arial" w:cs="Arial" w:eastAsia="Arial" w:hAnsi="Arial"/>
           <w:b w:val="0"/>
           <w:sz w:val="22"/>
           <w:szCs w:val="22"/>
@@ -948,6 +990,7 @@
       </w:r>
       <w:r>
         <w:rPr>
+          <w:rFonts w:ascii="Arial" w:cs="Arial" w:eastAsia="Arial" w:hAnsi="Arial"/>
           <w:b w:val="0"/>
           <w:sz w:val="24"/>
           <w:szCs w:val="24"/>
@@ -966,6 +1009,7 @@
       <w:bookmarkEnd w:id="8"/>
       <w:r>
         <w:rPr>
+          <w:rFonts w:ascii="Arial" w:cs="Arial" w:eastAsia="Arial" w:hAnsi="Arial"/>
           <w:b w:val="0"/>
           <w:sz w:val="22"/>
           <w:szCs w:val="22"/>
@@ -976,6 +1020,7 @@
       </w:r>
       <w:r>
         <w:rPr>
+          <w:rFonts w:ascii="Arial" w:cs="Arial" w:eastAsia="Arial" w:hAnsi="Arial"/>
           <w:b w:val="0"/>
           <w:sz w:val="24"/>
           <w:szCs w:val="24"/>
@@ -994,6 +1039,7 @@
       <w:bookmarkEnd w:id="8"/>
       <w:r>
         <w:rPr>
+          <w:rFonts w:ascii="Arial" w:cs="Arial" w:eastAsia="Arial" w:hAnsi="Arial"/>
           <w:b w:val="0"/>
           <w:sz w:val="22"/>
           <w:szCs w:val="22"/>
@@ -1004,6 +1050,7 @@
       </w:r>
       <w:r>
         <w:rPr>
+          <w:rFonts w:ascii="Arial" w:cs="Arial" w:eastAsia="Arial" w:hAnsi="Arial"/>
           <w:b w:val="0"/>
           <w:sz w:val="24"/>
           <w:szCs w:val="24"/>
@@ -1022,6 +1069,7 @@
       <w:bookmarkEnd w:id="8"/>
       <w:r>
         <w:rPr>
+          <w:rFonts w:ascii="Arial" w:cs="Arial" w:eastAsia="Arial" w:hAnsi="Arial"/>
           <w:b w:val="0"/>
           <w:sz w:val="22"/>
           <w:szCs w:val="22"/>
@@ -1032,6 +1080,7 @@
       </w:r>
       <w:r>
         <w:rPr>
+          <w:rFonts w:ascii="Arial" w:cs="Arial" w:eastAsia="Arial" w:hAnsi="Arial"/>
           <w:b w:val="0"/>
           <w:sz w:val="24"/>
           <w:szCs w:val="24"/>
@@ -1050,6 +1099,7 @@
       <w:bookmarkEnd w:id="8"/>
       <w:r>
         <w:rPr>
+          <w:rFonts w:ascii="Arial" w:cs="Arial" w:eastAsia="Arial" w:hAnsi="Arial"/>
           <w:b w:val="0"/>
           <w:sz w:val="22"/>
           <w:szCs w:val="22"/>
@@ -1060,6 +1110,7 @@
       </w:r>
       <w:r>
         <w:rPr>
+          <w:rFonts w:ascii="Arial" w:cs="Arial" w:eastAsia="Arial" w:hAnsi="Arial"/>
           <w:b w:val="0"/>
           <w:sz w:val="24"/>
           <w:szCs w:val="24"/>
@@ -1079,6 +1130,7 @@
       <w:bookmarkEnd w:id="8"/>
       <w:r>
         <w:rPr>
+          <w:rFonts w:ascii="Arial" w:cs="Arial" w:eastAsia="Arial" w:hAnsi="Arial"/>
           <w:b w:val="0"/>
           <w:sz w:val="22"/>
           <w:szCs w:val="22"/>
@@ -1088,6 +1140,7 @@
       </w:r>
       <w:r>
         <w:rPr>
+          <w:rFonts w:ascii="Arial" w:cs="Arial" w:eastAsia="Arial" w:hAnsi="Arial"/>
           <w:b w:val="0"/>
           <w:sz w:val="24"/>
           <w:szCs w:val="24"/>
@@ -1106,6 +1159,7 @@
       <w:bookmarkEnd w:id="8"/>
       <w:r>
         <w:rPr>
+          <w:rFonts w:ascii="Arial" w:cs="Arial" w:eastAsia="Arial" w:hAnsi="Arial"/>
           <w:b w:val="0"/>
           <w:sz w:val="22"/>
           <w:szCs w:val="22"/>
@@ -1116,6 +1170,7 @@
       </w:r>
       <w:r>
         <w:rPr>
+          <w:rFonts w:ascii="Arial" w:cs="Arial" w:eastAsia="Arial" w:hAnsi="Arial"/>
           <w:b w:val="0"/>
           <w:sz w:val="24"/>
           <w:szCs w:val="24"/>
@@ -1148,6 +1203,7 @@
       <w:bookmarkEnd w:id="8"/>
       <w:r>
         <w:rPr>
+          <w:rFonts w:ascii="Arial" w:cs="Arial" w:eastAsia="Arial" w:hAnsi="Arial"/>
           <w:b w:val="0"/>
           <w:sz w:val="22"/>
           <w:szCs w:val="22"/>
@@ -1158,6 +1214,7 @@
       </w:r>
       <w:r>
         <w:rPr>
+          <w:rFonts w:ascii="Arial" w:cs="Arial" w:eastAsia="Arial" w:hAnsi="Arial"/>
           <w:b w:val="0"/>
           <w:sz w:val="24"/>
           <w:szCs w:val="24"/>
@@ -1188,6 +1245,7 @@
       <w:bookmarkEnd w:id="11"/>
       <w:r>
         <w:rPr>
+          <w:rFonts w:ascii="Arial" w:cs="Arial" w:eastAsia="Arial" w:hAnsi="Arial"/>
           <w:sz w:val="26"/>
           <w:szCs w:val="26"/>
           <w:rtl w:val="0"/>
@@ -1203,6 +1261,7 @@
       </w:pPr>
       <w:r>
         <w:rPr>
+          <w:rFonts w:ascii="Arial" w:cs="Arial" w:eastAsia="Arial" w:hAnsi="Arial"/>
           <w:sz w:val="24"/>
           <w:szCs w:val="24"/>
           <w:rtl w:val="0"/>
@@ -1220,12 +1279,14 @@
         <w:ind w:left="720" w:hanging="360"/>
         <w:contextualSpacing w:val="1"/>
         <w:rPr>
-          <w:sz w:val="24"/>
-          <w:szCs w:val="24"/>
-        </w:rPr>
-      </w:pPr>
-      <w:r>
-        <w:rPr>
+          <w:rFonts w:ascii="Arial" w:cs="Arial" w:eastAsia="Arial" w:hAnsi="Arial"/>
+          <w:sz w:val="24"/>
+          <w:szCs w:val="24"/>
+        </w:rPr>
+      </w:pPr>
+      <w:r>
+        <w:rPr>
+          <w:rFonts w:ascii="Arial" w:cs="Arial" w:eastAsia="Arial" w:hAnsi="Arial"/>
           <w:sz w:val="24"/>
           <w:szCs w:val="24"/>
           <w:rtl w:val="0"/>
@@ -1242,12 +1303,14 @@
         <w:ind w:left="720" w:hanging="360"/>
         <w:contextualSpacing w:val="1"/>
         <w:rPr>
-          <w:sz w:val="24"/>
-          <w:szCs w:val="24"/>
-        </w:rPr>
-      </w:pPr>
-      <w:r>
-        <w:rPr>
+          <w:rFonts w:ascii="Arial" w:cs="Arial" w:eastAsia="Arial" w:hAnsi="Arial"/>
+          <w:sz w:val="24"/>
+          <w:szCs w:val="24"/>
+        </w:rPr>
+      </w:pPr>
+      <w:r>
+        <w:rPr>
+          <w:rFonts w:ascii="Arial" w:cs="Arial" w:eastAsia="Arial" w:hAnsi="Arial"/>
           <w:sz w:val="24"/>
           <w:szCs w:val="24"/>
           <w:rtl w:val="0"/>
@@ -1264,12 +1327,14 @@
         <w:ind w:left="720" w:hanging="360"/>
         <w:contextualSpacing w:val="1"/>
         <w:rPr>
-          <w:sz w:val="24"/>
-          <w:szCs w:val="24"/>
-        </w:rPr>
-      </w:pPr>
-      <w:r>
-        <w:rPr>
+          <w:rFonts w:ascii="Arial" w:cs="Arial" w:eastAsia="Arial" w:hAnsi="Arial"/>
+          <w:sz w:val="24"/>
+          <w:szCs w:val="24"/>
+        </w:rPr>
+      </w:pPr>
+      <w:r>
+        <w:rPr>
+          <w:rFonts w:ascii="Arial" w:cs="Arial" w:eastAsia="Arial" w:hAnsi="Arial"/>
           <w:sz w:val="24"/>
           <w:szCs w:val="24"/>
           <w:rtl w:val="0"/>
@@ -1286,13 +1351,14 @@
         <w:ind w:left="720" w:hanging="360"/>
         <w:contextualSpacing w:val="1"/>
         <w:rPr>
-          <w:sz w:val="24"/>
-          <w:szCs w:val="24"/>
-          <w:u w:val="none"/>
-        </w:rPr>
-      </w:pPr>
-      <w:r>
-        <w:rPr>
+          <w:rFonts w:ascii="Arial" w:cs="Arial" w:eastAsia="Arial" w:hAnsi="Arial"/>
+          <w:sz w:val="24"/>
+          <w:szCs w:val="24"/>
+        </w:rPr>
+      </w:pPr>
+      <w:r>
+        <w:rPr>
+          <w:rFonts w:ascii="Arial" w:cs="Arial" w:eastAsia="Arial" w:hAnsi="Arial"/>
           <w:sz w:val="24"/>
           <w:szCs w:val="24"/>
           <w:rtl w:val="0"/>
@@ -1309,12 +1375,14 @@
         <w:ind w:left="720" w:hanging="360"/>
         <w:contextualSpacing w:val="1"/>
         <w:rPr>
-          <w:sz w:val="24"/>
-          <w:szCs w:val="24"/>
-        </w:rPr>
-      </w:pPr>
-      <w:r>
-        <w:rPr>
+          <w:rFonts w:ascii="Arial" w:cs="Arial" w:eastAsia="Arial" w:hAnsi="Arial"/>
+          <w:sz w:val="24"/>
+          <w:szCs w:val="24"/>
+        </w:rPr>
+      </w:pPr>
+      <w:r>
+        <w:rPr>
+          <w:rFonts w:ascii="Arial" w:cs="Arial" w:eastAsia="Arial" w:hAnsi="Arial"/>
           <w:sz w:val="24"/>
           <w:szCs w:val="24"/>
           <w:rtl w:val="0"/>
@@ -1331,12 +1399,14 @@
         <w:ind w:left="720" w:hanging="360"/>
         <w:contextualSpacing w:val="1"/>
         <w:rPr>
-          <w:sz w:val="24"/>
-          <w:szCs w:val="24"/>
-        </w:rPr>
-      </w:pPr>
-      <w:r>
-        <w:rPr>
+          <w:rFonts w:ascii="Arial" w:cs="Arial" w:eastAsia="Arial" w:hAnsi="Arial"/>
+          <w:sz w:val="24"/>
+          <w:szCs w:val="24"/>
+        </w:rPr>
+      </w:pPr>
+      <w:r>
+        <w:rPr>
+          <w:rFonts w:ascii="Arial" w:cs="Arial" w:eastAsia="Arial" w:hAnsi="Arial"/>
           <w:sz w:val="24"/>
           <w:szCs w:val="24"/>
           <w:rtl w:val="0"/>
@@ -1353,12 +1423,14 @@
         <w:ind w:left="720" w:hanging="360"/>
         <w:contextualSpacing w:val="1"/>
         <w:rPr>
-          <w:sz w:val="24"/>
-          <w:szCs w:val="24"/>
-        </w:rPr>
-      </w:pPr>
-      <w:r>
-        <w:rPr>
+          <w:rFonts w:ascii="Arial" w:cs="Arial" w:eastAsia="Arial" w:hAnsi="Arial"/>
+          <w:sz w:val="24"/>
+          <w:szCs w:val="24"/>
+        </w:rPr>
+      </w:pPr>
+      <w:r>
+        <w:rPr>
+          <w:rFonts w:ascii="Arial" w:cs="Arial" w:eastAsia="Arial" w:hAnsi="Arial"/>
           <w:sz w:val="24"/>
           <w:szCs w:val="24"/>
           <w:rtl w:val="0"/>
@@ -1375,13 +1447,14 @@
         <w:ind w:left="720" w:hanging="360"/>
         <w:contextualSpacing w:val="1"/>
         <w:rPr>
-          <w:sz w:val="24"/>
-          <w:szCs w:val="24"/>
-          <w:u w:val="none"/>
-        </w:rPr>
-      </w:pPr>
-      <w:r>
-        <w:rPr>
+          <w:rFonts w:ascii="Arial" w:cs="Arial" w:eastAsia="Arial" w:hAnsi="Arial"/>
+          <w:sz w:val="24"/>
+          <w:szCs w:val="24"/>
+        </w:rPr>
+      </w:pPr>
+      <w:r>
+        <w:rPr>
+          <w:rFonts w:ascii="Arial" w:cs="Arial" w:eastAsia="Arial" w:hAnsi="Arial"/>
           <w:sz w:val="24"/>
           <w:szCs w:val="24"/>
           <w:rtl w:val="0"/>
@@ -1408,6 +1481,7 @@
       </w:pPr>
       <w:r>
         <w:rPr>
+          <w:rFonts w:ascii="Arial" w:cs="Arial" w:eastAsia="Arial" w:hAnsi="Arial"/>
           <w:rtl w:val="0"/>
         </w:rPr>
         <w:tab/>
@@ -1416,6 +1490,7 @@
       <w:commentRangeStart w:id="0"/>
       <w:r>
         <w:rPr>
+          <w:rFonts w:ascii="Arial" w:cs="Arial" w:eastAsia="Arial" w:hAnsi="Arial"/>
           <w:rtl w:val="0"/>
         </w:rPr>
         <w:t xml:space="preserve">is specialist</w:t>
@@ -1426,6 +1501,7 @@
       </w:r>
       <w:r>
         <w:rPr>
+          <w:rFonts w:ascii="Arial" w:cs="Arial" w:eastAsia="Arial" w:hAnsi="Arial"/>
           <w:rtl w:val="0"/>
         </w:rPr>
         <w:t xml:space="preserve"> in particular technology. The event of personal failure would introduce major delay in schedule. Therefore, it is necessary to decrease the impact. </w:t>
@@ -1433,6 +1509,7 @@
       <w:commentRangeStart w:id="1"/>
       <w:r>
         <w:rPr>
+          <w:rFonts w:ascii="Arial" w:cs="Arial" w:eastAsia="Arial" w:hAnsi="Arial"/>
           <w:rtl w:val="0"/>
         </w:rPr>
         <w:t xml:space="preserve">It will be achieved </w:t>
@@ -1443,6 +1520,7 @@
       </w:r>
       <w:r>
         <w:rPr>
+          <w:rFonts w:ascii="Arial" w:cs="Arial" w:eastAsia="Arial" w:hAnsi="Arial"/>
           <w:rtl w:val="0"/>
         </w:rPr>
         <w:t xml:space="preserve">by assigning tasks to a pair of developers and not individuals. Since they will work together, both will have similar knowledge about the problematic and one can still continue working on the task. This technique will lower the associated risk and delay.</w:t>
@@ -1456,6 +1534,7 @@
       </w:pPr>
       <w:r>
         <w:rPr>
+          <w:rFonts w:ascii="Arial" w:cs="Arial" w:eastAsia="Arial" w:hAnsi="Arial"/>
           <w:rtl w:val="0"/>
         </w:rPr>
         <w:tab/>
@@ -1464,6 +1543,7 @@
       <w:commentRangeStart w:id="2"/>
       <w:r>
         <w:rPr>
+          <w:rFonts w:ascii="Arial" w:cs="Arial" w:eastAsia="Arial" w:hAnsi="Arial"/>
           <w:rtl w:val="0"/>
         </w:rPr>
         <w:t xml:space="preserve">The regular meetings</w:t>
@@ -1474,6 +1554,7 @@
       </w:r>
       <w:r>
         <w:rPr>
+          <w:rFonts w:ascii="Arial" w:cs="Arial" w:eastAsia="Arial" w:hAnsi="Arial"/>
           <w:rtl w:val="0"/>
         </w:rPr>
         <w:t xml:space="preserve"> are necessary in order to prevent this situation.</w:t>
@@ -1487,6 +1568,7 @@
       </w:pPr>
       <w:r>
         <w:rPr>
+          <w:rFonts w:ascii="Arial" w:cs="Arial" w:eastAsia="Arial" w:hAnsi="Arial"/>
           <w:rtl w:val="0"/>
         </w:rPr>
         <w:tab/>
@@ -1501,6 +1583,7 @@
       </w:pPr>
       <w:r>
         <w:rPr>
+          <w:rFonts w:ascii="Arial" w:cs="Arial" w:eastAsia="Arial" w:hAnsi="Arial"/>
           <w:rtl w:val="0"/>
         </w:rPr>
         <w:tab/>
@@ -1509,6 +1592,7 @@
       <w:commentRangeStart w:id="3"/>
       <w:r>
         <w:rPr>
+          <w:rFonts w:ascii="Arial" w:cs="Arial" w:eastAsia="Arial" w:hAnsi="Arial"/>
           <w:rtl w:val="0"/>
         </w:rPr>
         <w:t xml:space="preserve">Levenshtein distance</w:t>
@@ -1519,6 +1603,7 @@
       </w:r>
       <w:r>
         <w:rPr>
+          <w:rFonts w:ascii="Arial" w:cs="Arial" w:eastAsia="Arial" w:hAnsi="Arial"/>
           <w:rtl w:val="0"/>
         </w:rPr>
         <w:t xml:space="preserve"> for the searched query. The next thing which can improve search results is introducing autocomplete function. It will offer autocompletion only from the set of words which are currently present in its index. Therefore, it will decrease the chance of wrong input. The last but not least thing is enabling suggestions for searched query. It is important to tune up these parameters and sometime maybe even feasible to use own stemmer.</w:t>
@@ -1532,12 +1617,14 @@
       </w:pPr>
       <w:r>
         <w:rPr>
+          <w:rFonts w:ascii="Arial" w:cs="Arial" w:eastAsia="Arial" w:hAnsi="Arial"/>
           <w:rtl w:val="0"/>
         </w:rPr>
         <w:tab/>
       </w:r>
       <w:r>
         <w:rPr>
+          <w:rFonts w:ascii="Arial" w:cs="Arial" w:eastAsia="Arial" w:hAnsi="Arial"/>
           <w:sz w:val="24"/>
           <w:szCs w:val="24"/>
           <w:rtl w:val="0"/>
@@ -1547,6 +1634,7 @@
       <w:commentRangeStart w:id="4"/>
       <w:r>
         <w:rPr>
+          <w:rFonts w:ascii="Arial" w:cs="Arial" w:eastAsia="Arial" w:hAnsi="Arial"/>
           <w:sz w:val="24"/>
           <w:szCs w:val="24"/>
           <w:rtl w:val="0"/>
@@ -1559,6 +1647,7 @@
       </w:r>
       <w:r>
         <w:rPr>
+          <w:rFonts w:ascii="Arial" w:cs="Arial" w:eastAsia="Arial" w:hAnsi="Arial"/>
           <w:sz w:val="24"/>
           <w:szCs w:val="24"/>
           <w:rtl w:val="0"/>
@@ -1574,6 +1663,7 @@
       </w:pPr>
       <w:r>
         <w:rPr>
+          <w:rFonts w:ascii="Arial" w:cs="Arial" w:eastAsia="Arial" w:hAnsi="Arial"/>
           <w:sz w:val="24"/>
           <w:szCs w:val="24"/>
           <w:rtl w:val="0"/>
@@ -1590,6 +1680,7 @@
       </w:pPr>
       <w:r>
         <w:rPr>
+          <w:rFonts w:ascii="Arial" w:cs="Arial" w:eastAsia="Arial" w:hAnsi="Arial"/>
           <w:sz w:val="24"/>
           <w:szCs w:val="24"/>
           <w:rtl w:val="0"/>
@@ -1600,6 +1691,7 @@
       <w:commentRangeStart w:id="5"/>
       <w:r>
         <w:rPr>
+          <w:rFonts w:ascii="Arial" w:cs="Arial" w:eastAsia="Arial" w:hAnsi="Arial"/>
           <w:sz w:val="24"/>
           <w:szCs w:val="24"/>
           <w:rtl w:val="0"/>
@@ -1612,6 +1704,7 @@
       </w:r>
       <w:r>
         <w:rPr>
+          <w:rFonts w:ascii="Arial" w:cs="Arial" w:eastAsia="Arial" w:hAnsi="Arial"/>
           <w:sz w:val="24"/>
           <w:szCs w:val="24"/>
           <w:rtl w:val="0"/>
@@ -1621,6 +1714,7 @@
       <w:commentRangeStart w:id="6"/>
       <w:r>
         <w:rPr>
+          <w:rFonts w:ascii="Arial" w:cs="Arial" w:eastAsia="Arial" w:hAnsi="Arial"/>
           <w:sz w:val="24"/>
           <w:szCs w:val="24"/>
           <w:rtl w:val="0"/>
@@ -1633,6 +1727,7 @@
       </w:r>
       <w:r>
         <w:rPr>
+          <w:rFonts w:ascii="Arial" w:cs="Arial" w:eastAsia="Arial" w:hAnsi="Arial"/>
           <w:sz w:val="24"/>
           <w:szCs w:val="24"/>
           <w:rtl w:val="0"/>
@@ -1642,6 +1737,7 @@
       <w:ins w:author="rado stoyanov" w:id="0" w:date="2016-11-24T15:45:32Z">
         <w:r>
           <w:rPr>
+            <w:rFonts w:ascii="Arial" w:cs="Arial" w:eastAsia="Arial" w:hAnsi="Arial"/>
             <w:sz w:val="24"/>
             <w:szCs w:val="24"/>
             <w:rtl w:val="0"/>
@@ -1652,6 +1748,7 @@
       <w:del w:author="rado stoyanov" w:id="0" w:date="2016-11-24T15:45:32Z">
         <w:r>
           <w:rPr>
+            <w:rFonts w:ascii="Arial" w:cs="Arial" w:eastAsia="Arial" w:hAnsi="Arial"/>
             <w:sz w:val="24"/>
             <w:szCs w:val="24"/>
             <w:rtl w:val="0"/>
@@ -1661,6 +1758,7 @@
       </w:del>
       <w:r>
         <w:rPr>
+          <w:rFonts w:ascii="Arial" w:cs="Arial" w:eastAsia="Arial" w:hAnsi="Arial"/>
           <w:sz w:val="24"/>
           <w:szCs w:val="24"/>
           <w:rtl w:val="0"/>
@@ -1676,6 +1774,7 @@
       </w:pPr>
       <w:r>
         <w:rPr>
+          <w:rFonts w:ascii="Arial" w:cs="Arial" w:eastAsia="Arial" w:hAnsi="Arial"/>
           <w:sz w:val="24"/>
           <w:szCs w:val="24"/>
           <w:rtl w:val="0"/>
@@ -1686,6 +1785,7 @@
       <w:del w:author="rado stoyanov" w:id="1" w:date="2016-11-24T15:49:09Z">
         <w:r>
           <w:rPr>
+            <w:rFonts w:ascii="Arial" w:cs="Arial" w:eastAsia="Arial" w:hAnsi="Arial"/>
             <w:sz w:val="24"/>
             <w:szCs w:val="24"/>
             <w:rtl w:val="0"/>
@@ -1695,6 +1795,7 @@
       </w:del>
       <w:r>
         <w:rPr>
+          <w:rFonts w:ascii="Arial" w:cs="Arial" w:eastAsia="Arial" w:hAnsi="Arial"/>
           <w:sz w:val="24"/>
           <w:szCs w:val="24"/>
           <w:rtl w:val="0"/>
@@ -1704,6 +1805,7 @@
       <w:ins w:author="rado stoyanov" w:id="2" w:date="2016-11-24T15:51:51Z">
         <w:r>
           <w:rPr>
+            <w:rFonts w:ascii="Arial" w:cs="Arial" w:eastAsia="Arial" w:hAnsi="Arial"/>
             <w:sz w:val="24"/>
             <w:szCs w:val="24"/>
             <w:rtl w:val="0"/>
@@ -1713,6 +1815,7 @@
       </w:ins>
       <w:r>
         <w:rPr>
+          <w:rFonts w:ascii="Arial" w:cs="Arial" w:eastAsia="Arial" w:hAnsi="Arial"/>
           <w:sz w:val="24"/>
           <w:szCs w:val="24"/>
           <w:rtl w:val="0"/>
@@ -1722,6 +1825,7 @@
       <w:ins w:author="rado stoyanov" w:id="3" w:date="2016-11-24T15:51:53Z">
         <w:r>
           <w:rPr>
+            <w:rFonts w:ascii="Arial" w:cs="Arial" w:eastAsia="Arial" w:hAnsi="Arial"/>
             <w:sz w:val="24"/>
             <w:szCs w:val="24"/>
             <w:rtl w:val="0"/>
@@ -1731,6 +1835,7 @@
       </w:ins>
       <w:r>
         <w:rPr>
+          <w:rFonts w:ascii="Arial" w:cs="Arial" w:eastAsia="Arial" w:hAnsi="Arial"/>
           <w:sz w:val="24"/>
           <w:szCs w:val="24"/>
           <w:rtl w:val="0"/>
@@ -1740,6 +1845,7 @@
       <w:ins w:author="rado stoyanov" w:id="4" w:date="2016-11-24T15:52:07Z">
         <w:r>
           <w:rPr>
+            <w:rFonts w:ascii="Arial" w:cs="Arial" w:eastAsia="Arial" w:hAnsi="Arial"/>
             <w:sz w:val="24"/>
             <w:szCs w:val="24"/>
             <w:rtl w:val="0"/>
@@ -1750,6 +1856,7 @@
       <w:del w:author="rado stoyanov" w:id="4" w:date="2016-11-24T15:52:07Z">
         <w:r>
           <w:rPr>
+            <w:rFonts w:ascii="Arial" w:cs="Arial" w:eastAsia="Arial" w:hAnsi="Arial"/>
             <w:sz w:val="24"/>
             <w:szCs w:val="24"/>
             <w:rtl w:val="0"/>
@@ -1759,6 +1866,7 @@
       </w:del>
       <w:r>
         <w:rPr>
+          <w:rFonts w:ascii="Arial" w:cs="Arial" w:eastAsia="Arial" w:hAnsi="Arial"/>
           <w:sz w:val="24"/>
           <w:szCs w:val="24"/>
           <w:rtl w:val="0"/>
@@ -1768,6 +1876,7 @@
       <w:ins w:author="rado stoyanov" w:id="5" w:date="2016-11-24T15:53:28Z">
         <w:r>
           <w:rPr>
+            <w:rFonts w:ascii="Arial" w:cs="Arial" w:eastAsia="Arial" w:hAnsi="Arial"/>
             <w:sz w:val="24"/>
             <w:szCs w:val="24"/>
             <w:rtl w:val="0"/>
@@ -1777,6 +1886,7 @@
       </w:ins>
       <w:r>
         <w:rPr>
+          <w:rFonts w:ascii="Arial" w:cs="Arial" w:eastAsia="Arial" w:hAnsi="Arial"/>
           <w:sz w:val="24"/>
           <w:szCs w:val="24"/>
           <w:rtl w:val="0"/>
@@ -1786,6 +1896,7 @@
       <w:ins w:author="rado stoyanov" w:id="6" w:date="2016-11-24T15:53:35Z">
         <w:r>
           <w:rPr>
+            <w:rFonts w:ascii="Arial" w:cs="Arial" w:eastAsia="Arial" w:hAnsi="Arial"/>
             <w:sz w:val="24"/>
             <w:szCs w:val="24"/>
             <w:rtl w:val="0"/>
@@ -1796,6 +1907,7 @@
       <w:del w:author="rado stoyanov" w:id="6" w:date="2016-11-24T15:53:35Z">
         <w:r>
           <w:rPr>
+            <w:rFonts w:ascii="Arial" w:cs="Arial" w:eastAsia="Arial" w:hAnsi="Arial"/>
             <w:sz w:val="24"/>
             <w:szCs w:val="24"/>
             <w:rtl w:val="0"/>
@@ -1805,6 +1917,7 @@
       </w:del>
       <w:r>
         <w:rPr>
+          <w:rFonts w:ascii="Arial" w:cs="Arial" w:eastAsia="Arial" w:hAnsi="Arial"/>
           <w:sz w:val="24"/>
           <w:szCs w:val="24"/>
           <w:rtl w:val="0"/>
@@ -1835,6 +1948,7 @@
       <w:bookmarkEnd w:id="12"/>
       <w:r>
         <w:rPr>
+          <w:rFonts w:ascii="Arial" w:cs="Arial" w:eastAsia="Arial" w:hAnsi="Arial"/>
           <w:sz w:val="26"/>
           <w:szCs w:val="26"/>
           <w:rtl w:val="0"/>
@@ -1850,6 +1964,7 @@
       </w:pPr>
       <w:r>
         <w:rPr>
+          <w:rFonts w:ascii="Arial" w:cs="Arial" w:eastAsia="Arial" w:hAnsi="Arial"/>
           <w:sz w:val="24"/>
           <w:szCs w:val="24"/>
           <w:rtl w:val="0"/>
@@ -1860,6 +1975,7 @@
       <w:ins w:author="rado stoyanov" w:id="7" w:date="2016-11-24T15:56:08Z">
         <w:r>
           <w:rPr>
+            <w:rFonts w:ascii="Arial" w:cs="Arial" w:eastAsia="Arial" w:hAnsi="Arial"/>
             <w:sz w:val="24"/>
             <w:szCs w:val="24"/>
             <w:rtl w:val="0"/>
@@ -1869,6 +1985,7 @@
       </w:ins>
       <w:r>
         <w:rPr>
+          <w:rFonts w:ascii="Arial" w:cs="Arial" w:eastAsia="Arial" w:hAnsi="Arial"/>
           <w:sz w:val="24"/>
           <w:szCs w:val="24"/>
           <w:rtl w:val="0"/>
@@ -1878,6 +1995,7 @@
       <w:ins w:author="rado stoyanov" w:id="8" w:date="2016-11-24T15:55:47Z">
         <w:r>
           <w:rPr>
+            <w:rFonts w:ascii="Arial" w:cs="Arial" w:eastAsia="Arial" w:hAnsi="Arial"/>
             <w:sz w:val="24"/>
             <w:szCs w:val="24"/>
             <w:rtl w:val="0"/>
@@ -1887,6 +2005,7 @@
       </w:ins>
       <w:r>
         <w:rPr>
+          <w:rFonts w:ascii="Arial" w:cs="Arial" w:eastAsia="Arial" w:hAnsi="Arial"/>
           <w:sz w:val="24"/>
           <w:szCs w:val="24"/>
           <w:rtl w:val="0"/>
@@ -1896,6 +2015,7 @@
       <w:ins w:author="rado stoyanov" w:id="9" w:date="2016-11-24T15:55:53Z">
         <w:r>
           <w:rPr>
+            <w:rFonts w:ascii="Arial" w:cs="Arial" w:eastAsia="Arial" w:hAnsi="Arial"/>
             <w:sz w:val="24"/>
             <w:szCs w:val="24"/>
             <w:rtl w:val="0"/>
@@ -1906,6 +2026,7 @@
       <w:del w:author="rado stoyanov" w:id="9" w:date="2016-11-24T15:55:53Z">
         <w:r>
           <w:rPr>
+            <w:rFonts w:ascii="Arial" w:cs="Arial" w:eastAsia="Arial" w:hAnsi="Arial"/>
             <w:sz w:val="24"/>
             <w:szCs w:val="24"/>
             <w:rtl w:val="0"/>
@@ -1915,6 +2036,7 @@
       </w:del>
       <w:r>
         <w:rPr>
+          <w:rFonts w:ascii="Arial" w:cs="Arial" w:eastAsia="Arial" w:hAnsi="Arial"/>
           <w:sz w:val="24"/>
           <w:szCs w:val="24"/>
           <w:rtl w:val="0"/>
@@ -1930,6 +2052,7 @@
       </w:pPr>
       <w:r>
         <w:rPr>
+          <w:rFonts w:ascii="Arial" w:cs="Arial" w:eastAsia="Arial" w:hAnsi="Arial"/>
           <w:sz w:val="24"/>
           <w:szCs w:val="24"/>
           <w:rtl w:val="0"/>
@@ -1940,6 +2063,7 @@
       <w:ins w:author="rado stoyanov" w:id="10" w:date="2016-11-24T15:56:28Z">
         <w:r>
           <w:rPr>
+            <w:rFonts w:ascii="Arial" w:cs="Arial" w:eastAsia="Arial" w:hAnsi="Arial"/>
             <w:sz w:val="24"/>
             <w:szCs w:val="24"/>
             <w:rtl w:val="0"/>
@@ -1949,6 +2073,7 @@
       </w:ins>
       <w:r>
         <w:rPr>
+          <w:rFonts w:ascii="Arial" w:cs="Arial" w:eastAsia="Arial" w:hAnsi="Arial"/>
           <w:sz w:val="24"/>
           <w:szCs w:val="24"/>
           <w:rtl w:val="0"/>
@@ -1958,6 +2083,7 @@
       <w:ins w:author="rado stoyanov" w:id="11" w:date="2016-11-24T15:57:16Z">
         <w:r>
           <w:rPr>
+            <w:rFonts w:ascii="Arial" w:cs="Arial" w:eastAsia="Arial" w:hAnsi="Arial"/>
             <w:sz w:val="24"/>
             <w:szCs w:val="24"/>
             <w:rtl w:val="0"/>
@@ -1967,6 +2093,7 @@
       </w:ins>
       <w:r>
         <w:rPr>
+          <w:rFonts w:ascii="Arial" w:cs="Arial" w:eastAsia="Arial" w:hAnsi="Arial"/>
           <w:sz w:val="24"/>
           <w:szCs w:val="24"/>
           <w:rtl w:val="0"/>
@@ -1976,6 +2103,7 @@
       <w:ins w:author="rado stoyanov" w:id="12" w:date="2016-11-24T15:57:35Z">
         <w:r>
           <w:rPr>
+            <w:rFonts w:ascii="Arial" w:cs="Arial" w:eastAsia="Arial" w:hAnsi="Arial"/>
             <w:sz w:val="24"/>
             <w:szCs w:val="24"/>
             <w:rtl w:val="0"/>
@@ -1986,6 +2114,7 @@
       <w:del w:author="rado stoyanov" w:id="12" w:date="2016-11-24T15:57:35Z">
         <w:r>
           <w:rPr>
+            <w:rFonts w:ascii="Arial" w:cs="Arial" w:eastAsia="Arial" w:hAnsi="Arial"/>
             <w:sz w:val="24"/>
             <w:szCs w:val="24"/>
             <w:rtl w:val="0"/>
@@ -1995,6 +2124,7 @@
       </w:del>
       <w:r>
         <w:rPr>
+          <w:rFonts w:ascii="Arial" w:cs="Arial" w:eastAsia="Arial" w:hAnsi="Arial"/>
           <w:sz w:val="24"/>
           <w:szCs w:val="24"/>
           <w:rtl w:val="0"/>
@@ -2004,6 +2134,7 @@
       <w:ins w:author="rado stoyanov" w:id="13" w:date="2016-11-24T15:58:13Z">
         <w:r>
           <w:rPr>
+            <w:rFonts w:ascii="Arial" w:cs="Arial" w:eastAsia="Arial" w:hAnsi="Arial"/>
             <w:sz w:val="24"/>
             <w:szCs w:val="24"/>
             <w:rtl w:val="0"/>
@@ -2014,6 +2145,7 @@
       <w:del w:author="rado stoyanov" w:id="13" w:date="2016-11-24T15:58:13Z">
         <w:r>
           <w:rPr>
+            <w:rFonts w:ascii="Arial" w:cs="Arial" w:eastAsia="Arial" w:hAnsi="Arial"/>
             <w:sz w:val="24"/>
             <w:szCs w:val="24"/>
             <w:rtl w:val="0"/>
@@ -2023,6 +2155,7 @@
       </w:del>
       <w:r>
         <w:rPr>
+          <w:rFonts w:ascii="Arial" w:cs="Arial" w:eastAsia="Arial" w:hAnsi="Arial"/>
           <w:sz w:val="24"/>
           <w:szCs w:val="24"/>
           <w:rtl w:val="0"/>
@@ -2032,6 +2165,7 @@
       <w:ins w:author="rado stoyanov" w:id="14" w:date="2016-11-24T15:58:23Z">
         <w:r>
           <w:rPr>
+            <w:rFonts w:ascii="Arial" w:cs="Arial" w:eastAsia="Arial" w:hAnsi="Arial"/>
             <w:sz w:val="24"/>
             <w:szCs w:val="24"/>
             <w:rtl w:val="0"/>
@@ -2042,6 +2176,7 @@
       <w:del w:author="rado stoyanov" w:id="14" w:date="2016-11-24T15:58:23Z">
         <w:r>
           <w:rPr>
+            <w:rFonts w:ascii="Arial" w:cs="Arial" w:eastAsia="Arial" w:hAnsi="Arial"/>
             <w:sz w:val="24"/>
             <w:szCs w:val="24"/>
             <w:rtl w:val="0"/>
@@ -2051,6 +2186,7 @@
       </w:del>
       <w:r>
         <w:rPr>
+          <w:rFonts w:ascii="Arial" w:cs="Arial" w:eastAsia="Arial" w:hAnsi="Arial"/>
           <w:sz w:val="24"/>
           <w:szCs w:val="24"/>
           <w:rtl w:val="0"/>
@@ -2060,6 +2196,7 @@
       <w:ins w:author="rado stoyanov" w:id="15" w:date="2016-11-24T16:01:56Z">
         <w:r>
           <w:rPr>
+            <w:rFonts w:ascii="Arial" w:cs="Arial" w:eastAsia="Arial" w:hAnsi="Arial"/>
             <w:sz w:val="24"/>
             <w:szCs w:val="24"/>
             <w:rtl w:val="0"/>
@@ -2070,6 +2207,7 @@
       <w:del w:author="rado stoyanov" w:id="15" w:date="2016-11-24T16:01:56Z">
         <w:r>
           <w:rPr>
+            <w:rFonts w:ascii="Arial" w:cs="Arial" w:eastAsia="Arial" w:hAnsi="Arial"/>
             <w:sz w:val="24"/>
             <w:szCs w:val="24"/>
             <w:rtl w:val="0"/>
@@ -2079,6 +2217,7 @@
       </w:del>
       <w:r>
         <w:rPr>
+          <w:rFonts w:ascii="Arial" w:cs="Arial" w:eastAsia="Arial" w:hAnsi="Arial"/>
           <w:sz w:val="24"/>
           <w:szCs w:val="24"/>
           <w:rtl w:val="0"/>
@@ -2088,6 +2227,7 @@
       <w:ins w:author="rado stoyanov" w:id="16" w:date="2016-11-24T16:01:14Z">
         <w:r>
           <w:rPr>
+            <w:rFonts w:ascii="Arial" w:cs="Arial" w:eastAsia="Arial" w:hAnsi="Arial"/>
             <w:sz w:val="24"/>
             <w:szCs w:val="24"/>
             <w:rtl w:val="0"/>
@@ -2097,6 +2237,7 @@
       </w:ins>
       <w:r>
         <w:rPr>
+          <w:rFonts w:ascii="Arial" w:cs="Arial" w:eastAsia="Arial" w:hAnsi="Arial"/>
           <w:sz w:val="24"/>
           <w:szCs w:val="24"/>
           <w:rtl w:val="0"/>
@@ -2106,6 +2247,7 @@
       <w:ins w:author="rado stoyanov" w:id="17" w:date="2016-11-24T16:01:23Z">
         <w:r>
           <w:rPr>
+            <w:rFonts w:ascii="Arial" w:cs="Arial" w:eastAsia="Arial" w:hAnsi="Arial"/>
             <w:sz w:val="24"/>
             <w:szCs w:val="24"/>
             <w:rtl w:val="0"/>
@@ -2115,6 +2257,7 @@
       </w:ins>
       <w:r>
         <w:rPr>
+          <w:rFonts w:ascii="Arial" w:cs="Arial" w:eastAsia="Arial" w:hAnsi="Arial"/>
           <w:sz w:val="24"/>
           <w:szCs w:val="24"/>
           <w:rtl w:val="0"/>
@@ -2124,6 +2267,7 @@
       <w:ins w:author="rado stoyanov" w:id="18" w:date="2016-11-24T16:02:02Z">
         <w:r>
           <w:rPr>
+            <w:rFonts w:ascii="Arial" w:cs="Arial" w:eastAsia="Arial" w:hAnsi="Arial"/>
             <w:sz w:val="24"/>
             <w:szCs w:val="24"/>
             <w:rtl w:val="0"/>
@@ -2134,6 +2278,7 @@
       <w:del w:author="rado stoyanov" w:id="18" w:date="2016-11-24T16:02:02Z">
         <w:r>
           <w:rPr>
+            <w:rFonts w:ascii="Arial" w:cs="Arial" w:eastAsia="Arial" w:hAnsi="Arial"/>
             <w:sz w:val="24"/>
             <w:szCs w:val="24"/>
             <w:rtl w:val="0"/>
@@ -2143,6 +2288,7 @@
       </w:del>
       <w:r>
         <w:rPr>
+          <w:rFonts w:ascii="Arial" w:cs="Arial" w:eastAsia="Arial" w:hAnsi="Arial"/>
           <w:sz w:val="24"/>
           <w:szCs w:val="24"/>
           <w:rtl w:val="0"/>
@@ -2152,6 +2298,7 @@
       <w:ins w:author="rado stoyanov" w:id="19" w:date="2016-11-24T16:02:05Z">
         <w:r>
           <w:rPr>
+            <w:rFonts w:ascii="Arial" w:cs="Arial" w:eastAsia="Arial" w:hAnsi="Arial"/>
             <w:sz w:val="24"/>
             <w:szCs w:val="24"/>
             <w:rtl w:val="0"/>
@@ -2162,6 +2309,7 @@
       <w:del w:author="rado stoyanov" w:id="19" w:date="2016-11-24T16:02:05Z">
         <w:r>
           <w:rPr>
+            <w:rFonts w:ascii="Arial" w:cs="Arial" w:eastAsia="Arial" w:hAnsi="Arial"/>
             <w:sz w:val="24"/>
             <w:szCs w:val="24"/>
             <w:rtl w:val="0"/>
@@ -2171,6 +2319,7 @@
       </w:del>
       <w:r>
         <w:rPr>
+          <w:rFonts w:ascii="Arial" w:cs="Arial" w:eastAsia="Arial" w:hAnsi="Arial"/>
           <w:sz w:val="24"/>
           <w:szCs w:val="24"/>
           <w:rtl w:val="0"/>
@@ -2180,6 +2329,7 @@
       <w:ins w:author="rado stoyanov" w:id="20" w:date="2016-11-24T16:02:13Z">
         <w:r>
           <w:rPr>
+            <w:rFonts w:ascii="Arial" w:cs="Arial" w:eastAsia="Arial" w:hAnsi="Arial"/>
             <w:sz w:val="24"/>
             <w:szCs w:val="24"/>
             <w:rtl w:val="0"/>
@@ -2189,6 +2339,7 @@
       </w:ins>
       <w:r>
         <w:rPr>
+          <w:rFonts w:ascii="Arial" w:cs="Arial" w:eastAsia="Arial" w:hAnsi="Arial"/>
           <w:sz w:val="24"/>
           <w:szCs w:val="24"/>
           <w:rtl w:val="0"/>
@@ -2199,6 +2350,7 @@
       <w:commentRangeStart w:id="8"/>
       <w:r>
         <w:rPr>
+          <w:rFonts w:ascii="Arial" w:cs="Arial" w:eastAsia="Arial" w:hAnsi="Arial"/>
           <w:sz w:val="24"/>
           <w:szCs w:val="24"/>
           <w:rtl w:val="0"/>
@@ -2215,6 +2367,7 @@
       </w:r>
       <w:r>
         <w:rPr>
+          <w:rFonts w:ascii="Arial" w:cs="Arial" w:eastAsia="Arial" w:hAnsi="Arial"/>
           <w:sz w:val="24"/>
           <w:szCs w:val="24"/>
           <w:rtl w:val="0"/>
@@ -2224,6 +2377,7 @@
       <w:ins w:author="rado stoyanov" w:id="21" w:date="2016-11-24T16:02:24Z">
         <w:r>
           <w:rPr>
+            <w:rFonts w:ascii="Arial" w:cs="Arial" w:eastAsia="Arial" w:hAnsi="Arial"/>
             <w:sz w:val="24"/>
             <w:szCs w:val="24"/>
             <w:rtl w:val="0"/>
@@ -2233,6 +2387,7 @@
       </w:ins>
       <w:r>
         <w:rPr>
+          <w:rFonts w:ascii="Arial" w:cs="Arial" w:eastAsia="Arial" w:hAnsi="Arial"/>
           <w:sz w:val="24"/>
           <w:szCs w:val="24"/>
           <w:rtl w:val="0"/>
@@ -2248,6 +2403,7 @@
       </w:pPr>
       <w:r>
         <w:rPr>
+          <w:rFonts w:ascii="Arial" w:cs="Arial" w:eastAsia="Arial" w:hAnsi="Arial"/>
           <w:sz w:val="24"/>
           <w:szCs w:val="24"/>
           <w:rtl w:val="0"/>
@@ -2258,6 +2414,7 @@
       <w:ins w:author="rado stoyanov" w:id="22" w:date="2016-11-24T16:06:30Z">
         <w:r>
           <w:rPr>
+            <w:rFonts w:ascii="Arial" w:cs="Arial" w:eastAsia="Arial" w:hAnsi="Arial"/>
             <w:sz w:val="24"/>
             <w:szCs w:val="24"/>
             <w:rtl w:val="0"/>
@@ -2268,6 +2425,7 @@
       <w:del w:author="rado stoyanov" w:id="22" w:date="2016-11-24T16:06:30Z">
         <w:r>
           <w:rPr>
+            <w:rFonts w:ascii="Arial" w:cs="Arial" w:eastAsia="Arial" w:hAnsi="Arial"/>
             <w:sz w:val="24"/>
             <w:szCs w:val="24"/>
             <w:rtl w:val="0"/>
@@ -2277,6 +2435,7 @@
       </w:del>
       <w:r>
         <w:rPr>
+          <w:rFonts w:ascii="Arial" w:cs="Arial" w:eastAsia="Arial" w:hAnsi="Arial"/>
           <w:sz w:val="24"/>
           <w:szCs w:val="24"/>
           <w:rtl w:val="0"/>
@@ -2286,6 +2445,7 @@
       <w:ins w:author="rado stoyanov" w:id="23" w:date="2016-11-24T16:06:35Z">
         <w:r>
           <w:rPr>
+            <w:rFonts w:ascii="Arial" w:cs="Arial" w:eastAsia="Arial" w:hAnsi="Arial"/>
             <w:sz w:val="24"/>
             <w:szCs w:val="24"/>
             <w:rtl w:val="0"/>
@@ -2296,6 +2456,7 @@
       <w:del w:author="rado stoyanov" w:id="23" w:date="2016-11-24T16:06:35Z">
         <w:r>
           <w:rPr>
+            <w:rFonts w:ascii="Arial" w:cs="Arial" w:eastAsia="Arial" w:hAnsi="Arial"/>
             <w:sz w:val="24"/>
             <w:szCs w:val="24"/>
             <w:rtl w:val="0"/>
@@ -2305,6 +2466,7 @@
       </w:del>
       <w:r>
         <w:rPr>
+          <w:rFonts w:ascii="Arial" w:cs="Arial" w:eastAsia="Arial" w:hAnsi="Arial"/>
           <w:sz w:val="24"/>
           <w:szCs w:val="24"/>
           <w:rtl w:val="0"/>
@@ -2314,6 +2476,7 @@
       <w:ins w:author="rado stoyanov" w:id="24" w:date="2016-11-24T16:07:21Z">
         <w:r>
           <w:rPr>
+            <w:rFonts w:ascii="Arial" w:cs="Arial" w:eastAsia="Arial" w:hAnsi="Arial"/>
             <w:sz w:val="24"/>
             <w:szCs w:val="24"/>
             <w:rtl w:val="0"/>
@@ -2324,6 +2487,7 @@
       <w:del w:author="rado stoyanov" w:id="24" w:date="2016-11-24T16:07:21Z">
         <w:r>
           <w:rPr>
+            <w:rFonts w:ascii="Arial" w:cs="Arial" w:eastAsia="Arial" w:hAnsi="Arial"/>
             <w:sz w:val="24"/>
             <w:szCs w:val="24"/>
             <w:rtl w:val="0"/>
@@ -2333,6 +2497,7 @@
       </w:del>
       <w:r>
         <w:rPr>
+          <w:rFonts w:ascii="Arial" w:cs="Arial" w:eastAsia="Arial" w:hAnsi="Arial"/>
           <w:sz w:val="24"/>
           <w:szCs w:val="24"/>
           <w:rtl w:val="0"/>
@@ -2342,6 +2507,7 @@
       <w:ins w:author="rado stoyanov" w:id="25" w:date="2016-11-24T16:09:15Z">
         <w:r>
           <w:rPr>
+            <w:rFonts w:ascii="Arial" w:cs="Arial" w:eastAsia="Arial" w:hAnsi="Arial"/>
             <w:sz w:val="24"/>
             <w:szCs w:val="24"/>
             <w:rtl w:val="0"/>
@@ -2352,6 +2518,7 @@
       <w:del w:author="rado stoyanov" w:id="25" w:date="2016-11-24T16:09:15Z">
         <w:r>
           <w:rPr>
+            <w:rFonts w:ascii="Arial" w:cs="Arial" w:eastAsia="Arial" w:hAnsi="Arial"/>
             <w:sz w:val="24"/>
             <w:szCs w:val="24"/>
             <w:rtl w:val="0"/>
@@ -2361,6 +2528,7 @@
       </w:del>
       <w:r>
         <w:rPr>
+          <w:rFonts w:ascii="Arial" w:cs="Arial" w:eastAsia="Arial" w:hAnsi="Arial"/>
           <w:sz w:val="24"/>
           <w:szCs w:val="24"/>
           <w:rtl w:val="0"/>
@@ -2370,6 +2538,7 @@
       <w:ins w:author="rado stoyanov" w:id="26" w:date="2016-11-24T16:14:42Z">
         <w:r>
           <w:rPr>
+            <w:rFonts w:ascii="Arial" w:cs="Arial" w:eastAsia="Arial" w:hAnsi="Arial"/>
             <w:sz w:val="24"/>
             <w:szCs w:val="24"/>
             <w:rtl w:val="0"/>
@@ -2380,6 +2549,7 @@
       <w:del w:author="rado stoyanov" w:id="26" w:date="2016-11-24T16:14:42Z">
         <w:r>
           <w:rPr>
+            <w:rFonts w:ascii="Arial" w:cs="Arial" w:eastAsia="Arial" w:hAnsi="Arial"/>
             <w:sz w:val="24"/>
             <w:szCs w:val="24"/>
             <w:rtl w:val="0"/>
@@ -2389,6 +2559,7 @@
       </w:del>
       <w:r>
         <w:rPr>
+          <w:rFonts w:ascii="Arial" w:cs="Arial" w:eastAsia="Arial" w:hAnsi="Arial"/>
           <w:sz w:val="24"/>
           <w:szCs w:val="24"/>
           <w:rtl w:val="0"/>
@@ -2398,6 +2569,7 @@
       <w:ins w:author="rado stoyanov" w:id="27" w:date="2016-11-24T16:12:28Z">
         <w:r>
           <w:rPr>
+            <w:rFonts w:ascii="Arial" w:cs="Arial" w:eastAsia="Arial" w:hAnsi="Arial"/>
             <w:sz w:val="24"/>
             <w:szCs w:val="24"/>
             <w:rtl w:val="0"/>
@@ -2407,6 +2579,7 @@
       </w:ins>
       <w:r>
         <w:rPr>
+          <w:rFonts w:ascii="Arial" w:cs="Arial" w:eastAsia="Arial" w:hAnsi="Arial"/>
           <w:sz w:val="24"/>
           <w:szCs w:val="24"/>
           <w:rtl w:val="0"/>
@@ -2422,6 +2595,7 @@
       </w:pPr>
       <w:r>
         <w:rPr>
+          <w:rFonts w:ascii="Arial" w:cs="Arial" w:eastAsia="Arial" w:hAnsi="Arial"/>
           <w:sz w:val="24"/>
           <w:szCs w:val="24"/>
           <w:rtl w:val="0"/>
@@ -2432,6 +2606,7 @@
       <w:ins w:author="rado stoyanov" w:id="28" w:date="2016-11-24T16:13:35Z">
         <w:r>
           <w:rPr>
+            <w:rFonts w:ascii="Arial" w:cs="Arial" w:eastAsia="Arial" w:hAnsi="Arial"/>
             <w:sz w:val="24"/>
             <w:szCs w:val="24"/>
             <w:rtl w:val="0"/>
@@ -2441,6 +2616,7 @@
       </w:ins>
       <w:r>
         <w:rPr>
+          <w:rFonts w:ascii="Arial" w:cs="Arial" w:eastAsia="Arial" w:hAnsi="Arial"/>
           <w:sz w:val="24"/>
           <w:szCs w:val="24"/>
           <w:rtl w:val="0"/>
@@ -2450,6 +2626,7 @@
       <w:ins w:author="rado stoyanov" w:id="29" w:date="2016-11-24T16:14:09Z">
         <w:r>
           <w:rPr>
+            <w:rFonts w:ascii="Arial" w:cs="Arial" w:eastAsia="Arial" w:hAnsi="Arial"/>
             <w:sz w:val="24"/>
             <w:szCs w:val="24"/>
             <w:rtl w:val="0"/>
@@ -2459,6 +2636,7 @@
       </w:ins>
       <w:r>
         <w:rPr>
+          <w:rFonts w:ascii="Arial" w:cs="Arial" w:eastAsia="Arial" w:hAnsi="Arial"/>
           <w:sz w:val="24"/>
           <w:szCs w:val="24"/>
           <w:rtl w:val="0"/>
@@ -2468,6 +2646,7 @@
       <w:del w:author="rado stoyanov" w:id="30" w:date="2016-11-24T16:17:09Z">
         <w:r>
           <w:rPr>
+            <w:rFonts w:ascii="Arial" w:cs="Arial" w:eastAsia="Arial" w:hAnsi="Arial"/>
             <w:sz w:val="24"/>
             <w:szCs w:val="24"/>
             <w:rtl w:val="0"/>
@@ -2477,6 +2656,7 @@
       </w:del>
       <w:r>
         <w:rPr>
+          <w:rFonts w:ascii="Arial" w:cs="Arial" w:eastAsia="Arial" w:hAnsi="Arial"/>
           <w:sz w:val="24"/>
           <w:szCs w:val="24"/>
           <w:rtl w:val="0"/>
@@ -2492,6 +2672,7 @@
       </w:pPr>
       <w:r>
         <w:rPr>
+          <w:rFonts w:ascii="Arial" w:cs="Arial" w:eastAsia="Arial" w:hAnsi="Arial"/>
           <w:sz w:val="24"/>
           <w:szCs w:val="24"/>
           <w:rtl w:val="0"/>
@@ -2502,6 +2683,7 @@
       <w:ins w:author="rado stoyanov" w:id="31" w:date="2016-11-24T16:19:50Z">
         <w:r>
           <w:rPr>
+            <w:rFonts w:ascii="Arial" w:cs="Arial" w:eastAsia="Arial" w:hAnsi="Arial"/>
             <w:sz w:val="24"/>
             <w:szCs w:val="24"/>
             <w:rtl w:val="0"/>
@@ -2512,6 +2694,7 @@
       <w:del w:author="rado stoyanov" w:id="31" w:date="2016-11-24T16:19:50Z">
         <w:r>
           <w:rPr>
+            <w:rFonts w:ascii="Arial" w:cs="Arial" w:eastAsia="Arial" w:hAnsi="Arial"/>
             <w:sz w:val="24"/>
             <w:szCs w:val="24"/>
             <w:rtl w:val="0"/>
@@ -2521,6 +2704,7 @@
       </w:del>
       <w:r>
         <w:rPr>
+          <w:rFonts w:ascii="Arial" w:cs="Arial" w:eastAsia="Arial" w:hAnsi="Arial"/>
           <w:sz w:val="24"/>
           <w:szCs w:val="24"/>
           <w:rtl w:val="0"/>
@@ -2530,6 +2714,7 @@
       <w:ins w:author="rado stoyanov" w:id="32" w:date="2016-11-24T16:19:58Z">
         <w:r>
           <w:rPr>
+            <w:rFonts w:ascii="Arial" w:cs="Arial" w:eastAsia="Arial" w:hAnsi="Arial"/>
             <w:sz w:val="24"/>
             <w:szCs w:val="24"/>
             <w:rtl w:val="0"/>
@@ -2540,6 +2725,7 @@
       <w:del w:author="rado stoyanov" w:id="32" w:date="2016-11-24T16:19:58Z">
         <w:r>
           <w:rPr>
+            <w:rFonts w:ascii="Arial" w:cs="Arial" w:eastAsia="Arial" w:hAnsi="Arial"/>
             <w:sz w:val="24"/>
             <w:szCs w:val="24"/>
             <w:rtl w:val="0"/>
@@ -2549,6 +2735,7 @@
       </w:del>
       <w:r>
         <w:rPr>
+          <w:rFonts w:ascii="Arial" w:cs="Arial" w:eastAsia="Arial" w:hAnsi="Arial"/>
           <w:sz w:val="24"/>
           <w:szCs w:val="24"/>
           <w:rtl w:val="0"/>
@@ -2558,6 +2745,7 @@
       <w:ins w:author="rado stoyanov" w:id="33" w:date="2016-11-24T16:20:14Z">
         <w:r>
           <w:rPr>
+            <w:rFonts w:ascii="Arial" w:cs="Arial" w:eastAsia="Arial" w:hAnsi="Arial"/>
             <w:sz w:val="24"/>
             <w:szCs w:val="24"/>
             <w:rtl w:val="0"/>
@@ -2568,6 +2756,7 @@
       <w:del w:author="rado stoyanov" w:id="33" w:date="2016-11-24T16:20:14Z">
         <w:r>
           <w:rPr>
+            <w:rFonts w:ascii="Arial" w:cs="Arial" w:eastAsia="Arial" w:hAnsi="Arial"/>
             <w:sz w:val="24"/>
             <w:szCs w:val="24"/>
             <w:rtl w:val="0"/>
@@ -2577,6 +2766,7 @@
       </w:del>
       <w:r>
         <w:rPr>
+          <w:rFonts w:ascii="Arial" w:cs="Arial" w:eastAsia="Arial" w:hAnsi="Arial"/>
           <w:sz w:val="24"/>
           <w:szCs w:val="24"/>
           <w:rtl w:val="0"/>
@@ -2586,6 +2776,7 @@
       <w:ins w:author="rado stoyanov" w:id="34" w:date="2016-11-24T16:20:32Z">
         <w:r>
           <w:rPr>
+            <w:rFonts w:ascii="Arial" w:cs="Arial" w:eastAsia="Arial" w:hAnsi="Arial"/>
             <w:sz w:val="24"/>
             <w:szCs w:val="24"/>
             <w:rtl w:val="0"/>
@@ -2596,6 +2787,7 @@
       <w:del w:author="rado stoyanov" w:id="34" w:date="2016-11-24T16:20:32Z">
         <w:r>
           <w:rPr>
+            <w:rFonts w:ascii="Arial" w:cs="Arial" w:eastAsia="Arial" w:hAnsi="Arial"/>
             <w:sz w:val="24"/>
             <w:szCs w:val="24"/>
             <w:rtl w:val="0"/>
@@ -2605,6 +2797,7 @@
       </w:del>
       <w:r>
         <w:rPr>
+          <w:rFonts w:ascii="Arial" w:cs="Arial" w:eastAsia="Arial" w:hAnsi="Arial"/>
           <w:sz w:val="24"/>
           <w:szCs w:val="24"/>
           <w:rtl w:val="0"/>
@@ -2614,6 +2807,7 @@
       <w:ins w:author="rado stoyanov" w:id="35" w:date="2016-11-24T16:20:45Z">
         <w:r>
           <w:rPr>
+            <w:rFonts w:ascii="Arial" w:cs="Arial" w:eastAsia="Arial" w:hAnsi="Arial"/>
             <w:sz w:val="24"/>
             <w:szCs w:val="24"/>
             <w:rtl w:val="0"/>
@@ -2624,6 +2818,7 @@
       <w:del w:author="rado stoyanov" w:id="35" w:date="2016-11-24T16:20:45Z">
         <w:r>
           <w:rPr>
+            <w:rFonts w:ascii="Arial" w:cs="Arial" w:eastAsia="Arial" w:hAnsi="Arial"/>
             <w:sz w:val="24"/>
             <w:szCs w:val="24"/>
             <w:rtl w:val="0"/>
@@ -2634,6 +2829,7 @@
       <w:ins w:author="rado stoyanov" w:id="35" w:date="2016-11-24T16:20:45Z">
         <w:r>
           <w:rPr>
+            <w:rFonts w:ascii="Arial" w:cs="Arial" w:eastAsia="Arial" w:hAnsi="Arial"/>
             <w:sz w:val="24"/>
             <w:szCs w:val="24"/>
             <w:rtl w:val="0"/>
@@ -2643,6 +2839,7 @@
       </w:ins>
       <w:r>
         <w:rPr>
+          <w:rFonts w:ascii="Arial" w:cs="Arial" w:eastAsia="Arial" w:hAnsi="Arial"/>
           <w:sz w:val="24"/>
           <w:szCs w:val="24"/>
           <w:rtl w:val="0"/>
@@ -2652,6 +2849,7 @@
       <w:ins w:author="rado stoyanov" w:id="36" w:date="2016-11-24T16:21:07Z">
         <w:r>
           <w:rPr>
+            <w:rFonts w:ascii="Arial" w:cs="Arial" w:eastAsia="Arial" w:hAnsi="Arial"/>
             <w:sz w:val="24"/>
             <w:szCs w:val="24"/>
             <w:rtl w:val="0"/>
@@ -2662,6 +2860,7 @@
       <w:del w:author="rado stoyanov" w:id="36" w:date="2016-11-24T16:21:07Z">
         <w:r>
           <w:rPr>
+            <w:rFonts w:ascii="Arial" w:cs="Arial" w:eastAsia="Arial" w:hAnsi="Arial"/>
             <w:sz w:val="24"/>
             <w:szCs w:val="24"/>
             <w:rtl w:val="0"/>
@@ -2671,6 +2870,7 @@
       </w:del>
       <w:r>
         <w:rPr>
+          <w:rFonts w:ascii="Arial" w:cs="Arial" w:eastAsia="Arial" w:hAnsi="Arial"/>
           <w:sz w:val="24"/>
           <w:szCs w:val="24"/>
           <w:rtl w:val="0"/>
@@ -2680,6 +2880,7 @@
       <w:ins w:author="rado stoyanov" w:id="37" w:date="2016-11-24T16:21:39Z">
         <w:r>
           <w:rPr>
+            <w:rFonts w:ascii="Arial" w:cs="Arial" w:eastAsia="Arial" w:hAnsi="Arial"/>
             <w:sz w:val="24"/>
             <w:szCs w:val="24"/>
             <w:rtl w:val="0"/>
@@ -2690,6 +2891,7 @@
       <w:del w:author="rado stoyanov" w:id="37" w:date="2016-11-24T16:21:39Z">
         <w:r>
           <w:rPr>
+            <w:rFonts w:ascii="Arial" w:cs="Arial" w:eastAsia="Arial" w:hAnsi="Arial"/>
             <w:sz w:val="24"/>
             <w:szCs w:val="24"/>
             <w:rtl w:val="0"/>
@@ -2699,6 +2901,7 @@
       </w:del>
       <w:r>
         <w:rPr>
+          <w:rFonts w:ascii="Arial" w:cs="Arial" w:eastAsia="Arial" w:hAnsi="Arial"/>
           <w:sz w:val="24"/>
           <w:szCs w:val="24"/>
           <w:rtl w:val="0"/>
@@ -2708,6 +2911,7 @@
       <w:ins w:author="rado stoyanov" w:id="38" w:date="2016-11-24T16:22:54Z">
         <w:r>
           <w:rPr>
+            <w:rFonts w:ascii="Arial" w:cs="Arial" w:eastAsia="Arial" w:hAnsi="Arial"/>
             <w:sz w:val="24"/>
             <w:szCs w:val="24"/>
             <w:rtl w:val="0"/>
@@ -2718,6 +2922,7 @@
       <w:del w:author="rado stoyanov" w:id="38" w:date="2016-11-24T16:22:54Z">
         <w:r>
           <w:rPr>
+            <w:rFonts w:ascii="Arial" w:cs="Arial" w:eastAsia="Arial" w:hAnsi="Arial"/>
             <w:sz w:val="24"/>
             <w:szCs w:val="24"/>
             <w:rtl w:val="0"/>
@@ -2727,6 +2932,7 @@
       </w:del>
       <w:r>
         <w:rPr>
+          <w:rFonts w:ascii="Arial" w:cs="Arial" w:eastAsia="Arial" w:hAnsi="Arial"/>
           <w:sz w:val="24"/>
           <w:szCs w:val="24"/>
           <w:rtl w:val="0"/>
@@ -2736,6 +2942,7 @@
       <w:ins w:author="rado stoyanov" w:id="39" w:date="2016-11-24T16:22:14Z">
         <w:r>
           <w:rPr>
+            <w:rFonts w:ascii="Arial" w:cs="Arial" w:eastAsia="Arial" w:hAnsi="Arial"/>
             <w:sz w:val="24"/>
             <w:szCs w:val="24"/>
             <w:rtl w:val="0"/>
@@ -2745,6 +2952,7 @@
       </w:ins>
       <w:r>
         <w:rPr>
+          <w:rFonts w:ascii="Arial" w:cs="Arial" w:eastAsia="Arial" w:hAnsi="Arial"/>
           <w:sz w:val="24"/>
           <w:szCs w:val="24"/>
           <w:rtl w:val="0"/>
@@ -2754,6 +2962,7 @@
       <w:ins w:author="rado stoyanov" w:id="40" w:date="2016-11-24T16:24:04Z">
         <w:r>
           <w:rPr>
+            <w:rFonts w:ascii="Arial" w:cs="Arial" w:eastAsia="Arial" w:hAnsi="Arial"/>
             <w:sz w:val="24"/>
             <w:szCs w:val="24"/>
             <w:rtl w:val="0"/>
@@ -2764,6 +2973,7 @@
       <w:del w:author="rado stoyanov" w:id="40" w:date="2016-11-24T16:24:04Z">
         <w:r>
           <w:rPr>
+            <w:rFonts w:ascii="Arial" w:cs="Arial" w:eastAsia="Arial" w:hAnsi="Arial"/>
             <w:sz w:val="24"/>
             <w:szCs w:val="24"/>
             <w:rtl w:val="0"/>
@@ -2773,6 +2983,7 @@
       </w:del>
       <w:r>
         <w:rPr>
+          <w:rFonts w:ascii="Arial" w:cs="Arial" w:eastAsia="Arial" w:hAnsi="Arial"/>
           <w:sz w:val="24"/>
           <w:szCs w:val="24"/>
           <w:rtl w:val="0"/>
@@ -2782,6 +2993,7 @@
       <w:del w:author="rado stoyanov" w:id="41" w:date="2016-11-24T16:24:17Z">
         <w:r>
           <w:rPr>
+            <w:rFonts w:ascii="Arial" w:cs="Arial" w:eastAsia="Arial" w:hAnsi="Arial"/>
             <w:sz w:val="24"/>
             <w:szCs w:val="24"/>
             <w:rtl w:val="0"/>
@@ -2792,6 +3004,7 @@
       <w:ins w:author="rado stoyanov" w:id="41" w:date="2016-11-24T16:24:17Z">
         <w:r>
           <w:rPr>
+            <w:rFonts w:ascii="Arial" w:cs="Arial" w:eastAsia="Arial" w:hAnsi="Arial"/>
             <w:sz w:val="24"/>
             <w:szCs w:val="24"/>
             <w:rtl w:val="0"/>
@@ -2802,6 +3015,7 @@
       <w:del w:author="rado stoyanov" w:id="42" w:date="2016-11-24T16:22:24Z">
         <w:r>
           <w:rPr>
+            <w:rFonts w:ascii="Arial" w:cs="Arial" w:eastAsia="Arial" w:hAnsi="Arial"/>
             <w:sz w:val="24"/>
             <w:szCs w:val="24"/>
             <w:rtl w:val="0"/>
@@ -2811,6 +3025,7 @@
       </w:del>
       <w:r>
         <w:rPr>
+          <w:rFonts w:ascii="Arial" w:cs="Arial" w:eastAsia="Arial" w:hAnsi="Arial"/>
           <w:sz w:val="24"/>
           <w:szCs w:val="24"/>
           <w:rtl w:val="0"/>
@@ -2826,6 +3041,7 @@
       </w:pPr>
       <w:r>
         <w:rPr>
+          <w:rFonts w:ascii="Arial" w:cs="Arial" w:eastAsia="Arial" w:hAnsi="Arial"/>
           <w:sz w:val="24"/>
           <w:szCs w:val="24"/>
           <w:rtl w:val="0"/>
@@ -2835,6 +3051,7 @@
       <w:ins w:author="rado stoyanov" w:id="43" w:date="2016-11-24T16:25:33Z">
         <w:r>
           <w:rPr>
+            <w:rFonts w:ascii="Arial" w:cs="Arial" w:eastAsia="Arial" w:hAnsi="Arial"/>
             <w:sz w:val="24"/>
             <w:szCs w:val="24"/>
             <w:rtl w:val="0"/>
@@ -2845,6 +3062,7 @@
       <w:del w:author="rado stoyanov" w:id="43" w:date="2016-11-24T16:25:33Z">
         <w:r>
           <w:rPr>
+            <w:rFonts w:ascii="Arial" w:cs="Arial" w:eastAsia="Arial" w:hAnsi="Arial"/>
             <w:sz w:val="24"/>
             <w:szCs w:val="24"/>
             <w:rtl w:val="0"/>
@@ -2854,6 +3072,7 @@
       </w:del>
       <w:r>
         <w:rPr>
+          <w:rFonts w:ascii="Arial" w:cs="Arial" w:eastAsia="Arial" w:hAnsi="Arial"/>
           <w:sz w:val="24"/>
           <w:szCs w:val="24"/>
           <w:rtl w:val="0"/>
@@ -2863,6 +3082,7 @@
       <w:ins w:author="rado stoyanov" w:id="44" w:date="2016-11-24T16:25:50Z">
         <w:r>
           <w:rPr>
+            <w:rFonts w:ascii="Arial" w:cs="Arial" w:eastAsia="Arial" w:hAnsi="Arial"/>
             <w:sz w:val="24"/>
             <w:szCs w:val="24"/>
             <w:rtl w:val="0"/>
@@ -2872,6 +3092,7 @@
       </w:ins>
       <w:r>
         <w:rPr>
+          <w:rFonts w:ascii="Arial" w:cs="Arial" w:eastAsia="Arial" w:hAnsi="Arial"/>
           <w:sz w:val="24"/>
           <w:szCs w:val="24"/>
           <w:rtl w:val="0"/>
@@ -2881,6 +3102,7 @@
       <w:ins w:author="rado stoyanov" w:id="45" w:date="2016-11-24T16:26:12Z">
         <w:r>
           <w:rPr>
+            <w:rFonts w:ascii="Arial" w:cs="Arial" w:eastAsia="Arial" w:hAnsi="Arial"/>
             <w:sz w:val="24"/>
             <w:szCs w:val="24"/>
             <w:rtl w:val="0"/>
@@ -2891,6 +3113,7 @@
       <w:del w:author="rado stoyanov" w:id="45" w:date="2016-11-24T16:26:12Z">
         <w:r>
           <w:rPr>
+            <w:rFonts w:ascii="Arial" w:cs="Arial" w:eastAsia="Arial" w:hAnsi="Arial"/>
             <w:sz w:val="24"/>
             <w:szCs w:val="24"/>
             <w:rtl w:val="0"/>
@@ -2900,6 +3123,7 @@
       </w:del>
       <w:r>
         <w:rPr>
+          <w:rFonts w:ascii="Arial" w:cs="Arial" w:eastAsia="Arial" w:hAnsi="Arial"/>
           <w:sz w:val="24"/>
           <w:szCs w:val="24"/>
           <w:rtl w:val="0"/>
@@ -2909,6 +3133,7 @@
       <w:ins w:author="rado stoyanov" w:id="46" w:date="2016-11-24T16:27:30Z">
         <w:r>
           <w:rPr>
+            <w:rFonts w:ascii="Arial" w:cs="Arial" w:eastAsia="Arial" w:hAnsi="Arial"/>
             <w:sz w:val="24"/>
             <w:szCs w:val="24"/>
             <w:rtl w:val="0"/>
@@ -2919,6 +3144,7 @@
       <w:del w:author="rado stoyanov" w:id="46" w:date="2016-11-24T16:27:30Z">
         <w:r>
           <w:rPr>
+            <w:rFonts w:ascii="Arial" w:cs="Arial" w:eastAsia="Arial" w:hAnsi="Arial"/>
             <w:sz w:val="24"/>
             <w:szCs w:val="24"/>
             <w:rtl w:val="0"/>
@@ -2928,6 +3154,7 @@
       </w:del>
       <w:r>
         <w:rPr>
+          <w:rFonts w:ascii="Arial" w:cs="Arial" w:eastAsia="Arial" w:hAnsi="Arial"/>
           <w:sz w:val="24"/>
           <w:szCs w:val="24"/>
           <w:rtl w:val="0"/>
@@ -2937,6 +3164,7 @@
       <w:del w:author="rado stoyanov" w:id="47" w:date="2016-11-24T16:27:35Z">
         <w:r>
           <w:rPr>
+            <w:rFonts w:ascii="Arial" w:cs="Arial" w:eastAsia="Arial" w:hAnsi="Arial"/>
             <w:sz w:val="24"/>
             <w:szCs w:val="24"/>
             <w:rtl w:val="0"/>
@@ -2946,6 +3174,7 @@
       </w:del>
       <w:r>
         <w:rPr>
+          <w:rFonts w:ascii="Arial" w:cs="Arial" w:eastAsia="Arial" w:hAnsi="Arial"/>
           <w:sz w:val="24"/>
           <w:szCs w:val="24"/>
           <w:rtl w:val="0"/>
@@ -2955,6 +3184,7 @@
       <w:ins w:author="rado stoyanov" w:id="48" w:date="2016-11-24T16:28:27Z">
         <w:r>
           <w:rPr>
+            <w:rFonts w:ascii="Arial" w:cs="Arial" w:eastAsia="Arial" w:hAnsi="Arial"/>
             <w:sz w:val="24"/>
             <w:szCs w:val="24"/>
             <w:rtl w:val="0"/>
@@ -2964,6 +3194,7 @@
       </w:ins>
       <w:r>
         <w:rPr>
+          <w:rFonts w:ascii="Arial" w:cs="Arial" w:eastAsia="Arial" w:hAnsi="Arial"/>
           <w:sz w:val="24"/>
           <w:szCs w:val="24"/>
           <w:rtl w:val="0"/>
@@ -2973,6 +3204,7 @@
       <w:ins w:author="rado stoyanov" w:id="49" w:date="2016-11-24T16:28:36Z">
         <w:r>
           <w:rPr>
+            <w:rFonts w:ascii="Arial" w:cs="Arial" w:eastAsia="Arial" w:hAnsi="Arial"/>
             <w:sz w:val="24"/>
             <w:szCs w:val="24"/>
             <w:rtl w:val="0"/>
@@ -2982,6 +3214,7 @@
       </w:ins>
       <w:r>
         <w:rPr>
+          <w:rFonts w:ascii="Arial" w:cs="Arial" w:eastAsia="Arial" w:hAnsi="Arial"/>
           <w:sz w:val="24"/>
           <w:szCs w:val="24"/>
           <w:rtl w:val="0"/>
@@ -2991,6 +3224,7 @@
       <w:ins w:author="rado stoyanov" w:id="50" w:date="2016-11-24T16:29:13Z">
         <w:r>
           <w:rPr>
+            <w:rFonts w:ascii="Arial" w:cs="Arial" w:eastAsia="Arial" w:hAnsi="Arial"/>
             <w:sz w:val="24"/>
             <w:szCs w:val="24"/>
             <w:rtl w:val="0"/>
@@ -3000,6 +3234,7 @@
       </w:ins>
       <w:r>
         <w:rPr>
+          <w:rFonts w:ascii="Arial" w:cs="Arial" w:eastAsia="Arial" w:hAnsi="Arial"/>
           <w:sz w:val="24"/>
           <w:szCs w:val="24"/>
           <w:rtl w:val="0"/>
@@ -3009,6 +3244,7 @@
       <w:ins w:author="rado stoyanov" w:id="51" w:date="2016-11-24T16:31:03Z">
         <w:r>
           <w:rPr>
+            <w:rFonts w:ascii="Arial" w:cs="Arial" w:eastAsia="Arial" w:hAnsi="Arial"/>
             <w:sz w:val="24"/>
             <w:szCs w:val="24"/>
             <w:rtl w:val="0"/>
@@ -3019,6 +3255,7 @@
       <w:del w:author="rado stoyanov" w:id="51" w:date="2016-11-24T16:31:03Z">
         <w:r>
           <w:rPr>
+            <w:rFonts w:ascii="Arial" w:cs="Arial" w:eastAsia="Arial" w:hAnsi="Arial"/>
             <w:sz w:val="24"/>
             <w:szCs w:val="24"/>
             <w:rtl w:val="0"/>
@@ -3029,6 +3266,7 @@
       <w:ins w:author="rado stoyanov" w:id="51" w:date="2016-11-24T16:31:03Z">
         <w:r>
           <w:rPr>
+            <w:rFonts w:ascii="Arial" w:cs="Arial" w:eastAsia="Arial" w:hAnsi="Arial"/>
             <w:sz w:val="24"/>
             <w:szCs w:val="24"/>
             <w:rtl w:val="0"/>
@@ -3038,6 +3276,7 @@
       </w:ins>
       <w:r>
         <w:rPr>
+          <w:rFonts w:ascii="Arial" w:cs="Arial" w:eastAsia="Arial" w:hAnsi="Arial"/>
           <w:sz w:val="24"/>
           <w:szCs w:val="24"/>
           <w:rtl w:val="0"/>
@@ -3047,6 +3286,7 @@
       <w:ins w:author="rado stoyanov" w:id="52" w:date="2016-11-24T16:32:37Z">
         <w:r>
           <w:rPr>
+            <w:rFonts w:ascii="Arial" w:cs="Arial" w:eastAsia="Arial" w:hAnsi="Arial"/>
             <w:sz w:val="24"/>
             <w:szCs w:val="24"/>
             <w:rtl w:val="0"/>
@@ -3057,6 +3297,7 @@
       <w:del w:author="rado stoyanov" w:id="52" w:date="2016-11-24T16:32:37Z">
         <w:r>
           <w:rPr>
+            <w:rFonts w:ascii="Arial" w:cs="Arial" w:eastAsia="Arial" w:hAnsi="Arial"/>
             <w:sz w:val="24"/>
             <w:szCs w:val="24"/>
             <w:rtl w:val="0"/>
@@ -3066,6 +3307,7 @@
       </w:del>
       <w:r>
         <w:rPr>
+          <w:rFonts w:ascii="Arial" w:cs="Arial" w:eastAsia="Arial" w:hAnsi="Arial"/>
           <w:sz w:val="24"/>
           <w:szCs w:val="24"/>
           <w:rtl w:val="0"/>
@@ -3075,6 +3317,7 @@
       <w:ins w:author="rado stoyanov" w:id="53" w:date="2016-11-24T16:32:45Z">
         <w:r>
           <w:rPr>
+            <w:rFonts w:ascii="Arial" w:cs="Arial" w:eastAsia="Arial" w:hAnsi="Arial"/>
             <w:sz w:val="24"/>
             <w:szCs w:val="24"/>
             <w:rtl w:val="0"/>
@@ -3085,6 +3328,7 @@
       <w:del w:author="rado stoyanov" w:id="53" w:date="2016-11-24T16:32:45Z">
         <w:r>
           <w:rPr>
+            <w:rFonts w:ascii="Arial" w:cs="Arial" w:eastAsia="Arial" w:hAnsi="Arial"/>
             <w:sz w:val="24"/>
             <w:szCs w:val="24"/>
             <w:rtl w:val="0"/>
@@ -3094,6 +3338,7 @@
       </w:del>
       <w:r>
         <w:rPr>
+          <w:rFonts w:ascii="Arial" w:cs="Arial" w:eastAsia="Arial" w:hAnsi="Arial"/>
           <w:sz w:val="24"/>
           <w:szCs w:val="24"/>
           <w:rtl w:val="0"/>
@@ -3103,6 +3348,7 @@
       <w:ins w:author="rado stoyanov" w:id="54" w:date="2016-11-24T16:31:23Z">
         <w:r>
           <w:rPr>
+            <w:rFonts w:ascii="Arial" w:cs="Arial" w:eastAsia="Arial" w:hAnsi="Arial"/>
             <w:sz w:val="24"/>
             <w:szCs w:val="24"/>
             <w:rtl w:val="0"/>
@@ -3112,6 +3358,7 @@
       </w:ins>
       <w:r>
         <w:rPr>
+          <w:rFonts w:ascii="Arial" w:cs="Arial" w:eastAsia="Arial" w:hAnsi="Arial"/>
           <w:sz w:val="24"/>
           <w:szCs w:val="24"/>
           <w:rtl w:val="0"/>
@@ -3121,6 +3368,7 @@
       <w:del w:author="rado stoyanov" w:id="55" w:date="2016-11-24T16:31:59Z">
         <w:r>
           <w:rPr>
+            <w:rFonts w:ascii="Arial" w:cs="Arial" w:eastAsia="Arial" w:hAnsi="Arial"/>
             <w:sz w:val="24"/>
             <w:szCs w:val="24"/>
             <w:rtl w:val="0"/>
@@ -3130,6 +3378,7 @@
       </w:del>
       <w:r>
         <w:rPr>
+          <w:rFonts w:ascii="Arial" w:cs="Arial" w:eastAsia="Arial" w:hAnsi="Arial"/>
           <w:sz w:val="24"/>
           <w:szCs w:val="24"/>
           <w:rtl w:val="0"/>
@@ -3139,6 +3388,7 @@
       <w:ins w:author="rado stoyanov" w:id="56" w:date="2016-11-24T16:34:17Z">
         <w:r>
           <w:rPr>
+            <w:rFonts w:ascii="Arial" w:cs="Arial" w:eastAsia="Arial" w:hAnsi="Arial"/>
             <w:sz w:val="24"/>
             <w:szCs w:val="24"/>
             <w:rtl w:val="0"/>
@@ -3160,6 +3410,7 @@
       </w:pPr>
       <w:r>
         <w:rPr>
+          <w:rFonts w:ascii="Arial" w:cs="Arial" w:eastAsia="Arial" w:hAnsi="Arial"/>
           <w:sz w:val="24"/>
           <w:szCs w:val="24"/>
           <w:rtl w:val="0"/>
@@ -3170,6 +3421,7 @@
       <w:ins w:author="rado stoyanov" w:id="57" w:date="2016-11-24T16:34:53Z">
         <w:r>
           <w:rPr>
+            <w:rFonts w:ascii="Arial" w:cs="Arial" w:eastAsia="Arial" w:hAnsi="Arial"/>
             <w:sz w:val="24"/>
             <w:szCs w:val="24"/>
             <w:rtl w:val="0"/>
@@ -3180,6 +3432,7 @@
       <w:del w:author="rado stoyanov" w:id="57" w:date="2016-11-24T16:34:53Z">
         <w:r>
           <w:rPr>
+            <w:rFonts w:ascii="Arial" w:cs="Arial" w:eastAsia="Arial" w:hAnsi="Arial"/>
             <w:sz w:val="24"/>
             <w:szCs w:val="24"/>
             <w:rtl w:val="0"/>
@@ -3189,6 +3442,7 @@
       </w:del>
       <w:r>
         <w:rPr>
+          <w:rFonts w:ascii="Arial" w:cs="Arial" w:eastAsia="Arial" w:hAnsi="Arial"/>
           <w:sz w:val="24"/>
           <w:szCs w:val="24"/>
           <w:rtl w:val="0"/>
@@ -3198,6 +3452,7 @@
       <w:ins w:author="rado stoyanov" w:id="58" w:date="2016-11-24T16:35:20Z">
         <w:r>
           <w:rPr>
+            <w:rFonts w:ascii="Arial" w:cs="Arial" w:eastAsia="Arial" w:hAnsi="Arial"/>
             <w:sz w:val="24"/>
             <w:szCs w:val="24"/>
             <w:rtl w:val="0"/>
@@ -3207,6 +3462,7 @@
       </w:ins>
       <w:r>
         <w:rPr>
+          <w:rFonts w:ascii="Arial" w:cs="Arial" w:eastAsia="Arial" w:hAnsi="Arial"/>
           <w:sz w:val="24"/>
           <w:szCs w:val="24"/>
           <w:rtl w:val="0"/>
@@ -3216,6 +3472,7 @@
       <w:ins w:author="rado stoyanov" w:id="59" w:date="2016-11-24T16:35:48Z">
         <w:r>
           <w:rPr>
+            <w:rFonts w:ascii="Arial" w:cs="Arial" w:eastAsia="Arial" w:hAnsi="Arial"/>
             <w:sz w:val="24"/>
             <w:szCs w:val="24"/>
             <w:rtl w:val="0"/>
@@ -3225,6 +3482,7 @@
       </w:ins>
       <w:r>
         <w:rPr>
+          <w:rFonts w:ascii="Arial" w:cs="Arial" w:eastAsia="Arial" w:hAnsi="Arial"/>
           <w:sz w:val="24"/>
           <w:szCs w:val="24"/>
           <w:rtl w:val="0"/>
@@ -3240,6 +3498,7 @@
       </w:pPr>
       <w:r>
         <w:rPr>
+          <w:rFonts w:ascii="Arial" w:cs="Arial" w:eastAsia="Arial" w:hAnsi="Arial"/>
           <w:sz w:val="26"/>
           <w:szCs w:val="26"/>
           <w:rtl w:val="0"/>
@@ -3256,6 +3515,7 @@
       </w:pPr>
       <w:r>
         <w:rPr>
+          <w:rFonts w:ascii="Arial" w:cs="Arial" w:eastAsia="Arial" w:hAnsi="Arial"/>
           <w:sz w:val="24"/>
           <w:szCs w:val="24"/>
           <w:rtl w:val="0"/>
@@ -3265,6 +3525,7 @@
       <w:ins w:author="rado stoyanov" w:id="60" w:date="2016-11-24T16:37:28Z">
         <w:r>
           <w:rPr>
+            <w:rFonts w:ascii="Arial" w:cs="Arial" w:eastAsia="Arial" w:hAnsi="Arial"/>
             <w:sz w:val="24"/>
             <w:szCs w:val="24"/>
             <w:rtl w:val="0"/>
@@ -3274,6 +3535,7 @@
       </w:ins>
       <w:r>
         <w:rPr>
+          <w:rFonts w:ascii="Arial" w:cs="Arial" w:eastAsia="Arial" w:hAnsi="Arial"/>
           <w:sz w:val="24"/>
           <w:szCs w:val="24"/>
           <w:rtl w:val="0"/>
@@ -3283,6 +3545,7 @@
       <w:ins w:author="rado stoyanov" w:id="61" w:date="2016-11-24T16:39:25Z">
         <w:r>
           <w:rPr>
+            <w:rFonts w:ascii="Arial" w:cs="Arial" w:eastAsia="Arial" w:hAnsi="Arial"/>
             <w:sz w:val="24"/>
             <w:szCs w:val="24"/>
             <w:rtl w:val="0"/>
@@ -3293,6 +3556,7 @@
       <w:del w:author="rado stoyanov" w:id="61" w:date="2016-11-24T16:39:25Z">
         <w:r>
           <w:rPr>
+            <w:rFonts w:ascii="Arial" w:cs="Arial" w:eastAsia="Arial" w:hAnsi="Arial"/>
             <w:sz w:val="24"/>
             <w:szCs w:val="24"/>
             <w:rtl w:val="0"/>
@@ -3302,6 +3566,7 @@
       </w:del>
       <w:r>
         <w:rPr>
+          <w:rFonts w:ascii="Arial" w:cs="Arial" w:eastAsia="Arial" w:hAnsi="Arial"/>
           <w:sz w:val="24"/>
           <w:szCs w:val="24"/>
           <w:rtl w:val="0"/>
@@ -3319,6 +3584,7 @@
         <w:ind w:left="720" w:hanging="360"/>
         <w:contextualSpacing w:val="1"/>
         <w:rPr>
+          <w:rFonts w:ascii="Arial" w:cs="Arial" w:eastAsia="Arial" w:hAnsi="Arial"/>
           <w:sz w:val="24"/>
           <w:szCs w:val="24"/>
         </w:rPr>
@@ -3337,6 +3603,7 @@
       <w:del w:author="rado stoyanov" w:id="62" w:date="2016-11-24T16:40:52Z">
         <w:r>
           <w:rPr>
+            <w:rFonts w:ascii="Arial" w:cs="Arial" w:eastAsia="Arial" w:hAnsi="Arial"/>
             <w:sz w:val="24"/>
             <w:szCs w:val="24"/>
             <w:rtl w:val="0"/>
@@ -3346,6 +3613,7 @@
       </w:del>
       <w:r>
         <w:rPr>
+          <w:rFonts w:ascii="Arial" w:cs="Arial" w:eastAsia="Arial" w:hAnsi="Arial"/>
           <w:sz w:val="24"/>
           <w:szCs w:val="24"/>
           <w:rtl w:val="0"/>
@@ -3355,6 +3623,7 @@
       <w:del w:author="rado stoyanov" w:id="63" w:date="2016-11-24T16:54:29Z">
         <w:r>
           <w:rPr>
+            <w:rFonts w:ascii="Arial" w:cs="Arial" w:eastAsia="Arial" w:hAnsi="Arial"/>
             <w:sz w:val="24"/>
             <w:szCs w:val="24"/>
             <w:rtl w:val="0"/>
@@ -3365,6 +3634,7 @@
       <w:ins w:author="rado stoyanov" w:id="63" w:date="2016-11-24T16:54:29Z">
         <w:r>
           <w:rPr>
+            <w:rFonts w:ascii="Arial" w:cs="Arial" w:eastAsia="Arial" w:hAnsi="Arial"/>
             <w:sz w:val="24"/>
             <w:szCs w:val="24"/>
             <w:rtl w:val="0"/>
@@ -3374,6 +3644,7 @@
       </w:ins>
       <w:r>
         <w:rPr>
+          <w:rFonts w:ascii="Arial" w:cs="Arial" w:eastAsia="Arial" w:hAnsi="Arial"/>
           <w:sz w:val="24"/>
           <w:szCs w:val="24"/>
           <w:rtl w:val="0"/>
@@ -3383,6 +3654,7 @@
       <w:ins w:author="rado stoyanov" w:id="64" w:date="2016-11-24T16:50:16Z">
         <w:r>
           <w:rPr>
+            <w:rFonts w:ascii="Arial" w:cs="Arial" w:eastAsia="Arial" w:hAnsi="Arial"/>
             <w:sz w:val="24"/>
             <w:szCs w:val="24"/>
             <w:rtl w:val="0"/>
@@ -3393,6 +3665,7 @@
       <w:del w:author="rado stoyanov" w:id="64" w:date="2016-11-24T16:50:16Z">
         <w:r>
           <w:rPr>
+            <w:rFonts w:ascii="Arial" w:cs="Arial" w:eastAsia="Arial" w:hAnsi="Arial"/>
             <w:sz w:val="24"/>
             <w:szCs w:val="24"/>
             <w:rtl w:val="0"/>
@@ -3402,6 +3675,7 @@
       </w:del>
       <w:r>
         <w:rPr>
+          <w:rFonts w:ascii="Arial" w:cs="Arial" w:eastAsia="Arial" w:hAnsi="Arial"/>
           <w:sz w:val="24"/>
           <w:szCs w:val="24"/>
           <w:rtl w:val="0"/>
@@ -3411,6 +3685,7 @@
       <w:ins w:author="rado stoyanov" w:id="65" w:date="2016-11-24T16:58:37Z">
         <w:r>
           <w:rPr>
+            <w:rFonts w:ascii="Arial" w:cs="Arial" w:eastAsia="Arial" w:hAnsi="Arial"/>
             <w:sz w:val="24"/>
             <w:szCs w:val="24"/>
             <w:rtl w:val="0"/>
@@ -3434,6 +3709,7 @@
         <w:ind w:left="720" w:hanging="360"/>
         <w:contextualSpacing w:val="1"/>
         <w:rPr>
+          <w:rFonts w:ascii="Arial" w:cs="Arial" w:eastAsia="Arial" w:hAnsi="Arial"/>
           <w:sz w:val="24"/>
           <w:szCs w:val="24"/>
         </w:rPr>
@@ -3452,6 +3728,7 @@
       <w:del w:author="rado stoyanov" w:id="67" w:date="2016-11-24T16:40:57Z">
         <w:r>
           <w:rPr>
+            <w:rFonts w:ascii="Arial" w:cs="Arial" w:eastAsia="Arial" w:hAnsi="Arial"/>
             <w:sz w:val="24"/>
             <w:szCs w:val="24"/>
             <w:rtl w:val="0"/>
@@ -3461,6 +3738,7 @@
       </w:del>
       <w:r>
         <w:rPr>
+          <w:rFonts w:ascii="Arial" w:cs="Arial" w:eastAsia="Arial" w:hAnsi="Arial"/>
           <w:sz w:val="24"/>
           <w:szCs w:val="24"/>
           <w:rtl w:val="0"/>
@@ -3470,6 +3748,7 @@
       <w:del w:author="rado stoyanov" w:id="68" w:date="2016-11-24T16:54:46Z">
         <w:r>
           <w:rPr>
+            <w:rFonts w:ascii="Arial" w:cs="Arial" w:eastAsia="Arial" w:hAnsi="Arial"/>
             <w:sz w:val="24"/>
             <w:szCs w:val="24"/>
             <w:rtl w:val="0"/>
@@ -3479,6 +3758,7 @@
       </w:del>
       <w:r>
         <w:rPr>
+          <w:rFonts w:ascii="Arial" w:cs="Arial" w:eastAsia="Arial" w:hAnsi="Arial"/>
           <w:sz w:val="24"/>
           <w:szCs w:val="24"/>
           <w:rtl w:val="0"/>
@@ -3488,6 +3768,7 @@
       <w:ins w:author="rado stoyanov" w:id="69" w:date="2016-11-24T16:58:35Z">
         <w:r>
           <w:rPr>
+            <w:rFonts w:ascii="Arial" w:cs="Arial" w:eastAsia="Arial" w:hAnsi="Arial"/>
             <w:sz w:val="24"/>
             <w:szCs w:val="24"/>
             <w:rtl w:val="0"/>
@@ -3511,6 +3792,7 @@
         <w:ind w:left="720" w:hanging="360"/>
         <w:contextualSpacing w:val="1"/>
         <w:rPr>
+          <w:rFonts w:ascii="Arial" w:cs="Arial" w:eastAsia="Arial" w:hAnsi="Arial"/>
           <w:sz w:val="24"/>
           <w:szCs w:val="24"/>
         </w:rPr>
@@ -3529,6 +3811,7 @@
       <w:del w:author="rado stoyanov" w:id="70" w:date="2016-11-24T16:57:07Z">
         <w:r>
           <w:rPr>
+            <w:rFonts w:ascii="Arial" w:cs="Arial" w:eastAsia="Arial" w:hAnsi="Arial"/>
             <w:sz w:val="24"/>
             <w:szCs w:val="24"/>
             <w:rtl w:val="0"/>
@@ -3540,6 +3823,7 @@
         <w:del w:author="rado stoyanov" w:id="70" w:date="2016-11-24T16:57:07Z">
           <w:r>
             <w:rPr>
+              <w:rFonts w:ascii="Arial" w:cs="Arial" w:eastAsia="Arial" w:hAnsi="Arial"/>
               <w:sz w:val="24"/>
               <w:szCs w:val="24"/>
               <w:rtl w:val="0"/>
@@ -3551,6 +3835,7 @@
       <w:del w:author="rado stoyanov" w:id="70" w:date="2016-11-24T16:57:07Z">
         <w:r>
           <w:rPr>
+            <w:rFonts w:ascii="Arial" w:cs="Arial" w:eastAsia="Arial" w:hAnsi="Arial"/>
             <w:sz w:val="24"/>
             <w:szCs w:val="24"/>
             <w:rtl w:val="0"/>
@@ -3559,6 +3844,7 @@
         </w:r>
         <w:r>
           <w:rPr>
+            <w:rFonts w:ascii="Arial" w:cs="Arial" w:eastAsia="Arial" w:hAnsi="Arial"/>
             <w:sz w:val="24"/>
             <w:szCs w:val="24"/>
             <w:rtl w:val="0"/>
@@ -3567,6 +3853,7 @@
         </w:r>
         <w:r>
           <w:rPr>
+            <w:rFonts w:ascii="Arial" w:cs="Arial" w:eastAsia="Arial" w:hAnsi="Arial"/>
             <w:sz w:val="24"/>
             <w:szCs w:val="24"/>
             <w:rtl w:val="0"/>
@@ -3577,6 +3864,7 @@
       <w:ins w:author="rado stoyanov" w:id="70" w:date="2016-11-24T16:57:07Z">
         <w:r>
           <w:rPr>
+            <w:rFonts w:ascii="Arial" w:cs="Arial" w:eastAsia="Arial" w:hAnsi="Arial"/>
             <w:sz w:val="24"/>
             <w:szCs w:val="24"/>
             <w:rtl w:val="0"/>
@@ -3586,6 +3874,7 @@
       </w:ins>
       <w:r>
         <w:rPr>
+          <w:rFonts w:ascii="Arial" w:cs="Arial" w:eastAsia="Arial" w:hAnsi="Arial"/>
           <w:sz w:val="24"/>
           <w:szCs w:val="24"/>
           <w:rtl w:val="0"/>
@@ -3595,6 +3884,7 @@
       <w:ins w:author="rado stoyanov" w:id="71" w:date="2016-11-24T16:57:23Z">
         <w:r>
           <w:rPr>
+            <w:rFonts w:ascii="Arial" w:cs="Arial" w:eastAsia="Arial" w:hAnsi="Arial"/>
             <w:sz w:val="24"/>
             <w:szCs w:val="24"/>
             <w:rtl w:val="0"/>
@@ -3604,6 +3894,7 @@
       </w:ins>
       <w:r>
         <w:rPr>
+          <w:rFonts w:ascii="Arial" w:cs="Arial" w:eastAsia="Arial" w:hAnsi="Arial"/>
           <w:sz w:val="24"/>
           <w:szCs w:val="24"/>
           <w:rtl w:val="0"/>
@@ -3613,6 +3904,7 @@
       <w:ins w:author="rado stoyanov" w:id="72" w:date="2016-11-24T16:58:32Z">
         <w:r>
           <w:rPr>
+            <w:rFonts w:ascii="Arial" w:cs="Arial" w:eastAsia="Arial" w:hAnsi="Arial"/>
             <w:sz w:val="24"/>
             <w:szCs w:val="24"/>
             <w:rtl w:val="0"/>
@@ -3636,6 +3928,7 @@
         <w:ind w:left="720" w:hanging="360"/>
         <w:contextualSpacing w:val="1"/>
         <w:rPr>
+          <w:rFonts w:ascii="Arial" w:cs="Arial" w:eastAsia="Arial" w:hAnsi="Arial"/>
           <w:sz w:val="24"/>
           <w:szCs w:val="24"/>
         </w:rPr>
@@ -3654,6 +3947,7 @@
       <w:del w:author="rado stoyanov" w:id="73" w:date="2016-11-24T16:41:06Z">
         <w:r>
           <w:rPr>
+            <w:rFonts w:ascii="Arial" w:cs="Arial" w:eastAsia="Arial" w:hAnsi="Arial"/>
             <w:sz w:val="24"/>
             <w:szCs w:val="24"/>
             <w:rtl w:val="0"/>
@@ -3663,6 +3957,7 @@
       </w:del>
       <w:r>
         <w:rPr>
+          <w:rFonts w:ascii="Arial" w:cs="Arial" w:eastAsia="Arial" w:hAnsi="Arial"/>
           <w:sz w:val="24"/>
           <w:szCs w:val="24"/>
           <w:rtl w:val="0"/>
@@ -3672,6 +3967,7 @@
       <w:del w:author="rado stoyanov" w:id="74" w:date="2016-11-24T17:01:43Z">
         <w:r>
           <w:rPr>
+            <w:rFonts w:ascii="Arial" w:cs="Arial" w:eastAsia="Arial" w:hAnsi="Arial"/>
             <w:sz w:val="24"/>
             <w:szCs w:val="24"/>
             <w:rtl w:val="0"/>
@@ -3681,6 +3977,7 @@
       </w:del>
       <w:r>
         <w:rPr>
+          <w:rFonts w:ascii="Arial" w:cs="Arial" w:eastAsia="Arial" w:hAnsi="Arial"/>
           <w:sz w:val="24"/>
           <w:szCs w:val="24"/>
           <w:rtl w:val="0"/>
@@ -3690,6 +3987,7 @@
       <w:ins w:author="rado stoyanov" w:id="75" w:date="2016-11-24T16:59:19Z">
         <w:r>
           <w:rPr>
+            <w:rFonts w:ascii="Arial" w:cs="Arial" w:eastAsia="Arial" w:hAnsi="Arial"/>
             <w:sz w:val="24"/>
             <w:szCs w:val="24"/>
             <w:rtl w:val="0"/>
@@ -3700,6 +3998,7 @@
       <w:del w:author="rado stoyanov" w:id="75" w:date="2016-11-24T16:59:19Z">
         <w:r>
           <w:rPr>
+            <w:rFonts w:ascii="Arial" w:cs="Arial" w:eastAsia="Arial" w:hAnsi="Arial"/>
             <w:sz w:val="24"/>
             <w:szCs w:val="24"/>
             <w:rtl w:val="0"/>
@@ -3709,6 +4008,7 @@
       </w:del>
       <w:r>
         <w:rPr>
+          <w:rFonts w:ascii="Arial" w:cs="Arial" w:eastAsia="Arial" w:hAnsi="Arial"/>
           <w:sz w:val="24"/>
           <w:szCs w:val="24"/>
           <w:rtl w:val="0"/>
@@ -3718,6 +4018,7 @@
       <w:ins w:author="rado stoyanov" w:id="76" w:date="2016-11-24T16:59:32Z">
         <w:r>
           <w:rPr>
+            <w:rFonts w:ascii="Arial" w:cs="Arial" w:eastAsia="Arial" w:hAnsi="Arial"/>
             <w:sz w:val="24"/>
             <w:szCs w:val="24"/>
             <w:rtl w:val="0"/>
@@ -3728,6 +4029,7 @@
       <w:del w:author="rado stoyanov" w:id="76" w:date="2016-11-24T16:59:32Z">
         <w:r>
           <w:rPr>
+            <w:rFonts w:ascii="Arial" w:cs="Arial" w:eastAsia="Arial" w:hAnsi="Arial"/>
             <w:sz w:val="24"/>
             <w:szCs w:val="24"/>
             <w:rtl w:val="0"/>
@@ -3737,6 +4039,7 @@
       </w:del>
       <w:r>
         <w:rPr>
+          <w:rFonts w:ascii="Arial" w:cs="Arial" w:eastAsia="Arial" w:hAnsi="Arial"/>
           <w:sz w:val="24"/>
           <w:szCs w:val="24"/>
           <w:rtl w:val="0"/>
@@ -3746,6 +4049,7 @@
       <w:ins w:author="rado stoyanov" w:id="77" w:date="2016-11-24T17:00:01Z">
         <w:r>
           <w:rPr>
+            <w:rFonts w:ascii="Arial" w:cs="Arial" w:eastAsia="Arial" w:hAnsi="Arial"/>
             <w:sz w:val="24"/>
             <w:szCs w:val="24"/>
             <w:rtl w:val="0"/>
@@ -3756,6 +4060,7 @@
       <w:del w:author="rado stoyanov" w:id="77" w:date="2016-11-24T17:00:01Z">
         <w:r>
           <w:rPr>
+            <w:rFonts w:ascii="Arial" w:cs="Arial" w:eastAsia="Arial" w:hAnsi="Arial"/>
             <w:sz w:val="24"/>
             <w:szCs w:val="24"/>
             <w:rtl w:val="0"/>
@@ -3766,6 +4071,7 @@
       <w:ins w:author="rado stoyanov" w:id="77" w:date="2016-11-24T17:00:01Z">
         <w:r>
           <w:rPr>
+            <w:rFonts w:ascii="Arial" w:cs="Arial" w:eastAsia="Arial" w:hAnsi="Arial"/>
             <w:sz w:val="24"/>
             <w:szCs w:val="24"/>
             <w:rtl w:val="0"/>
@@ -3775,6 +4081,7 @@
       </w:ins>
       <w:r>
         <w:rPr>
+          <w:rFonts w:ascii="Arial" w:cs="Arial" w:eastAsia="Arial" w:hAnsi="Arial"/>
           <w:sz w:val="24"/>
           <w:szCs w:val="24"/>
           <w:rtl w:val="0"/>
@@ -3792,6 +4099,7 @@
         <w:ind w:left="720" w:hanging="360"/>
         <w:contextualSpacing w:val="1"/>
         <w:rPr>
+          <w:rFonts w:ascii="Arial" w:cs="Arial" w:eastAsia="Arial" w:hAnsi="Arial"/>
           <w:sz w:val="24"/>
           <w:szCs w:val="24"/>
         </w:rPr>
@@ -3810,6 +4118,7 @@
       <w:del w:author="rado stoyanov" w:id="78" w:date="2016-11-24T17:04:31Z">
         <w:r>
           <w:rPr>
+            <w:rFonts w:ascii="Arial" w:cs="Arial" w:eastAsia="Arial" w:hAnsi="Arial"/>
             <w:sz w:val="24"/>
             <w:szCs w:val="24"/>
             <w:rtl w:val="0"/>
@@ -3821,6 +4130,7 @@
         <w:del w:author="rado stoyanov" w:id="78" w:date="2016-11-24T17:04:31Z">
           <w:r>
             <w:rPr>
+              <w:rFonts w:ascii="Arial" w:cs="Arial" w:eastAsia="Arial" w:hAnsi="Arial"/>
               <w:sz w:val="24"/>
               <w:szCs w:val="24"/>
               <w:rtl w:val="0"/>
@@ -3832,6 +4142,7 @@
       <w:del w:author="rado stoyanov" w:id="78" w:date="2016-11-24T17:04:31Z">
         <w:r>
           <w:rPr>
+            <w:rFonts w:ascii="Arial" w:cs="Arial" w:eastAsia="Arial" w:hAnsi="Arial"/>
             <w:sz w:val="24"/>
             <w:szCs w:val="24"/>
             <w:rtl w:val="0"/>
@@ -3842,6 +4153,7 @@
       <w:ins w:author="rado stoyanov" w:id="78" w:date="2016-11-24T17:04:31Z">
         <w:r>
           <w:rPr>
+            <w:rFonts w:ascii="Arial" w:cs="Arial" w:eastAsia="Arial" w:hAnsi="Arial"/>
             <w:sz w:val="24"/>
             <w:szCs w:val="24"/>
             <w:rtl w:val="0"/>
@@ -3851,6 +4163,7 @@
       </w:ins>
       <w:r>
         <w:rPr>
+          <w:rFonts w:ascii="Arial" w:cs="Arial" w:eastAsia="Arial" w:hAnsi="Arial"/>
           <w:sz w:val="24"/>
           <w:szCs w:val="24"/>
           <w:rtl w:val="0"/>
@@ -3860,6 +4173,7 @@
       <w:ins w:author="rado stoyanov" w:id="79" w:date="2016-11-24T17:04:54Z">
         <w:r>
           <w:rPr>
+            <w:rFonts w:ascii="Arial" w:cs="Arial" w:eastAsia="Arial" w:hAnsi="Arial"/>
             <w:sz w:val="24"/>
             <w:szCs w:val="24"/>
             <w:rtl w:val="0"/>
@@ -3870,6 +4184,7 @@
       <w:del w:author="rado stoyanov" w:id="79" w:date="2016-11-24T17:04:54Z">
         <w:r>
           <w:rPr>
+            <w:rFonts w:ascii="Arial" w:cs="Arial" w:eastAsia="Arial" w:hAnsi="Arial"/>
             <w:sz w:val="24"/>
             <w:szCs w:val="24"/>
             <w:rtl w:val="0"/>
@@ -3881,6 +4196,7 @@
         <w:del w:author="rado stoyanov" w:id="79" w:date="2016-11-24T17:04:54Z">
           <w:r>
             <w:rPr>
+              <w:rFonts w:ascii="Arial" w:cs="Arial" w:eastAsia="Arial" w:hAnsi="Arial"/>
               <w:sz w:val="24"/>
               <w:szCs w:val="24"/>
               <w:rtl w:val="0"/>
@@ -3892,6 +4208,7 @@
       <w:del w:author="rado stoyanov" w:id="79" w:date="2016-11-24T17:04:54Z">
         <w:r>
           <w:rPr>
+            <w:rFonts w:ascii="Arial" w:cs="Arial" w:eastAsia="Arial" w:hAnsi="Arial"/>
             <w:sz w:val="24"/>
             <w:szCs w:val="24"/>
             <w:rtl w:val="0"/>
@@ -3902,6 +4219,7 @@
       <w:ins w:author="rado stoyanov" w:id="79" w:date="2016-11-24T17:04:54Z">
         <w:r>
           <w:rPr>
+            <w:rFonts w:ascii="Arial" w:cs="Arial" w:eastAsia="Arial" w:hAnsi="Arial"/>
             <w:sz w:val="24"/>
             <w:szCs w:val="24"/>
             <w:rtl w:val="0"/>
@@ -3911,6 +4229,7 @@
       </w:ins>
       <w:r>
         <w:rPr>
+          <w:rFonts w:ascii="Arial" w:cs="Arial" w:eastAsia="Arial" w:hAnsi="Arial"/>
           <w:sz w:val="24"/>
           <w:szCs w:val="24"/>
           <w:rtl w:val="0"/>
@@ -3920,6 +4239,7 @@
       <w:ins w:author="rado stoyanov" w:id="80" w:date="2016-11-24T17:04:43Z">
         <w:r>
           <w:rPr>
+            <w:rFonts w:ascii="Arial" w:cs="Arial" w:eastAsia="Arial" w:hAnsi="Arial"/>
             <w:sz w:val="24"/>
             <w:szCs w:val="24"/>
             <w:rtl w:val="0"/>
@@ -3930,6 +4250,7 @@
       <w:del w:author="rado stoyanov" w:id="80" w:date="2016-11-24T17:04:43Z">
         <w:r>
           <w:rPr>
+            <w:rFonts w:ascii="Arial" w:cs="Arial" w:eastAsia="Arial" w:hAnsi="Arial"/>
             <w:sz w:val="24"/>
             <w:szCs w:val="24"/>
             <w:rtl w:val="0"/>
@@ -3939,6 +4260,7 @@
       </w:del>
       <w:r>
         <w:rPr>
+          <w:rFonts w:ascii="Arial" w:cs="Arial" w:eastAsia="Arial" w:hAnsi="Arial"/>
           <w:sz w:val="24"/>
           <w:szCs w:val="24"/>
           <w:rtl w:val="0"/>
@@ -3948,6 +4270,7 @@
       <w:ins w:author="rado stoyanov" w:id="81" w:date="2016-11-24T17:05:10Z">
         <w:r>
           <w:rPr>
+            <w:rFonts w:ascii="Arial" w:cs="Arial" w:eastAsia="Arial" w:hAnsi="Arial"/>
             <w:sz w:val="24"/>
             <w:szCs w:val="24"/>
             <w:rtl w:val="0"/>
@@ -3957,6 +4280,7 @@
       </w:ins>
       <w:r>
         <w:rPr>
+          <w:rFonts w:ascii="Arial" w:cs="Arial" w:eastAsia="Arial" w:hAnsi="Arial"/>
           <w:sz w:val="24"/>
           <w:szCs w:val="24"/>
           <w:rtl w:val="0"/>
@@ -3974,6 +4298,7 @@
         <w:ind w:left="720" w:hanging="360"/>
         <w:contextualSpacing w:val="1"/>
         <w:rPr>
+          <w:rFonts w:ascii="Arial" w:cs="Arial" w:eastAsia="Arial" w:hAnsi="Arial"/>
           <w:sz w:val="24"/>
           <w:szCs w:val="24"/>
         </w:rPr>
@@ -3992,6 +4317,7 @@
       <w:del w:author="rado stoyanov" w:id="82" w:date="2016-11-24T16:41:18Z">
         <w:r>
           <w:rPr>
+            <w:rFonts w:ascii="Arial" w:cs="Arial" w:eastAsia="Arial" w:hAnsi="Arial"/>
             <w:sz w:val="24"/>
             <w:szCs w:val="24"/>
             <w:rtl w:val="0"/>
@@ -4001,6 +4327,7 @@
       </w:del>
       <w:r>
         <w:rPr>
+          <w:rFonts w:ascii="Arial" w:cs="Arial" w:eastAsia="Arial" w:hAnsi="Arial"/>
           <w:sz w:val="24"/>
           <w:szCs w:val="24"/>
           <w:rtl w:val="0"/>
@@ -4010,6 +4337,7 @@
       <w:del w:author="rado stoyanov" w:id="83" w:date="2016-11-24T17:05:43Z">
         <w:r>
           <w:rPr>
+            <w:rFonts w:ascii="Arial" w:cs="Arial" w:eastAsia="Arial" w:hAnsi="Arial"/>
             <w:sz w:val="24"/>
             <w:szCs w:val="24"/>
             <w:rtl w:val="0"/>
@@ -4019,6 +4347,7 @@
       </w:del>
       <w:r>
         <w:rPr>
+          <w:rFonts w:ascii="Arial" w:cs="Arial" w:eastAsia="Arial" w:hAnsi="Arial"/>
           <w:sz w:val="24"/>
           <w:szCs w:val="24"/>
           <w:rtl w:val="0"/>
@@ -4028,6 +4357,7 @@
       <w:ins w:author="rado stoyanov" w:id="84" w:date="2016-11-24T17:06:33Z">
         <w:r>
           <w:rPr>
+            <w:rFonts w:ascii="Arial" w:cs="Arial" w:eastAsia="Arial" w:hAnsi="Arial"/>
             <w:sz w:val="24"/>
             <w:szCs w:val="24"/>
             <w:rtl w:val="0"/>
@@ -4038,6 +4368,7 @@
       <w:del w:author="rado stoyanov" w:id="84" w:date="2016-11-24T17:06:33Z">
         <w:r>
           <w:rPr>
+            <w:rFonts w:ascii="Arial" w:cs="Arial" w:eastAsia="Arial" w:hAnsi="Arial"/>
             <w:sz w:val="24"/>
             <w:szCs w:val="24"/>
             <w:rtl w:val="0"/>
@@ -4047,6 +4378,7 @@
       </w:del>
       <w:r>
         <w:rPr>
+          <w:rFonts w:ascii="Arial" w:cs="Arial" w:eastAsia="Arial" w:hAnsi="Arial"/>
           <w:sz w:val="24"/>
           <w:szCs w:val="24"/>
           <w:rtl w:val="0"/>
@@ -4056,6 +4388,7 @@
       <w:del w:author="rado stoyanov" w:id="85" w:date="2016-11-24T17:06:37Z">
         <w:r>
           <w:rPr>
+            <w:rFonts w:ascii="Arial" w:cs="Arial" w:eastAsia="Arial" w:hAnsi="Arial"/>
             <w:sz w:val="24"/>
             <w:szCs w:val="24"/>
             <w:rtl w:val="0"/>
@@ -4065,6 +4398,7 @@
       </w:del>
       <w:r>
         <w:rPr>
+          <w:rFonts w:ascii="Arial" w:cs="Arial" w:eastAsia="Arial" w:hAnsi="Arial"/>
           <w:sz w:val="24"/>
           <w:szCs w:val="24"/>
           <w:rtl w:val="0"/>
@@ -4082,6 +4416,7 @@
         <w:ind w:left="720" w:hanging="360"/>
         <w:contextualSpacing w:val="1"/>
         <w:rPr>
+          <w:rFonts w:ascii="Arial" w:cs="Arial" w:eastAsia="Arial" w:hAnsi="Arial"/>
           <w:sz w:val="24"/>
           <w:szCs w:val="24"/>
         </w:rPr>
@@ -4100,6 +4435,7 @@
       <w:del w:author="rado stoyanov" w:id="86" w:date="2016-11-24T16:41:23Z">
         <w:r>
           <w:rPr>
+            <w:rFonts w:ascii="Arial" w:cs="Arial" w:eastAsia="Arial" w:hAnsi="Arial"/>
             <w:sz w:val="24"/>
             <w:szCs w:val="24"/>
             <w:rtl w:val="0"/>
@@ -4109,6 +4445,7 @@
       </w:del>
       <w:r>
         <w:rPr>
+          <w:rFonts w:ascii="Arial" w:cs="Arial" w:eastAsia="Arial" w:hAnsi="Arial"/>
           <w:sz w:val="24"/>
           <w:szCs w:val="24"/>
           <w:rtl w:val="0"/>
@@ -4126,6 +4463,7 @@
         <w:ind w:left="720" w:hanging="360"/>
         <w:contextualSpacing w:val="1"/>
         <w:rPr>
+          <w:rFonts w:ascii="Arial" w:cs="Arial" w:eastAsia="Arial" w:hAnsi="Arial"/>
           <w:sz w:val="24"/>
           <w:szCs w:val="24"/>
         </w:rPr>
@@ -4144,6 +4482,7 @@
       <w:del w:author="rado stoyanov" w:id="87" w:date="2016-11-24T16:41:27Z">
         <w:r>
           <w:rPr>
+            <w:rFonts w:ascii="Arial" w:cs="Arial" w:eastAsia="Arial" w:hAnsi="Arial"/>
             <w:sz w:val="24"/>
             <w:szCs w:val="24"/>
             <w:rtl w:val="0"/>
@@ -4153,6 +4492,7 @@
       </w:del>
       <w:r>
         <w:rPr>
+          <w:rFonts w:ascii="Arial" w:cs="Arial" w:eastAsia="Arial" w:hAnsi="Arial"/>
           <w:sz w:val="24"/>
           <w:szCs w:val="24"/>
           <w:rtl w:val="0"/>
@@ -4162,6 +4502,7 @@
       <w:ins w:author="rado stoyanov" w:id="88" w:date="2016-11-24T16:47:59Z">
         <w:r>
           <w:rPr>
+            <w:rFonts w:ascii="Arial" w:cs="Arial" w:eastAsia="Arial" w:hAnsi="Arial"/>
             <w:sz w:val="24"/>
             <w:szCs w:val="24"/>
             <w:rtl w:val="0"/>
@@ -4171,6 +4512,7 @@
       </w:ins>
       <w:r>
         <w:rPr>
+          <w:rFonts w:ascii="Arial" w:cs="Arial" w:eastAsia="Arial" w:hAnsi="Arial"/>
           <w:sz w:val="24"/>
           <w:szCs w:val="24"/>
           <w:rtl w:val="0"/>
@@ -4180,6 +4522,7 @@
       <w:del w:author="rado stoyanov" w:id="89" w:date="2016-11-24T16:47:49Z">
         <w:r>
           <w:rPr>
+            <w:rFonts w:ascii="Arial" w:cs="Arial" w:eastAsia="Arial" w:hAnsi="Arial"/>
             <w:sz w:val="24"/>
             <w:szCs w:val="24"/>
             <w:rtl w:val="0"/>
@@ -4189,6 +4532,7 @@
       </w:del>
       <w:r>
         <w:rPr>
+          <w:rFonts w:ascii="Arial" w:cs="Arial" w:eastAsia="Arial" w:hAnsi="Arial"/>
           <w:sz w:val="24"/>
           <w:szCs w:val="24"/>
           <w:rtl w:val="0"/>
@@ -4206,6 +4550,7 @@
         <w:ind w:left="720" w:hanging="360"/>
         <w:contextualSpacing w:val="1"/>
         <w:rPr>
+          <w:rFonts w:ascii="Arial" w:cs="Arial" w:eastAsia="Arial" w:hAnsi="Arial"/>
           <w:sz w:val="24"/>
           <w:szCs w:val="24"/>
         </w:rPr>
@@ -4224,6 +4569,7 @@
       <w:del w:author="rado stoyanov" w:id="90" w:date="2016-11-24T16:47:16Z">
         <w:r>
           <w:rPr>
+            <w:rFonts w:ascii="Arial" w:cs="Arial" w:eastAsia="Arial" w:hAnsi="Arial"/>
             <w:sz w:val="24"/>
             <w:szCs w:val="24"/>
             <w:rtl w:val="0"/>
@@ -4235,6 +4581,7 @@
         <w:del w:author="rado stoyanov" w:id="90" w:date="2016-11-24T16:47:16Z">
           <w:r>
             <w:rPr>
+              <w:rFonts w:ascii="Arial" w:cs="Arial" w:eastAsia="Arial" w:hAnsi="Arial"/>
               <w:sz w:val="24"/>
               <w:szCs w:val="24"/>
               <w:rtl w:val="0"/>
@@ -4246,6 +4593,7 @@
       <w:del w:author="rado stoyanov" w:id="90" w:date="2016-11-24T16:47:16Z">
         <w:r>
           <w:rPr>
+            <w:rFonts w:ascii="Arial" w:cs="Arial" w:eastAsia="Arial" w:hAnsi="Arial"/>
             <w:sz w:val="24"/>
             <w:szCs w:val="24"/>
             <w:rtl w:val="0"/>
@@ -4256,6 +4604,7 @@
       <w:ins w:author="rado stoyanov" w:id="90" w:date="2016-11-24T16:47:16Z">
         <w:r>
           <w:rPr>
+            <w:rFonts w:ascii="Arial" w:cs="Arial" w:eastAsia="Arial" w:hAnsi="Arial"/>
             <w:sz w:val="24"/>
             <w:szCs w:val="24"/>
             <w:rtl w:val="0"/>
@@ -4265,6 +4614,7 @@
       </w:ins>
       <w:r>
         <w:rPr>
+          <w:rFonts w:ascii="Arial" w:cs="Arial" w:eastAsia="Arial" w:hAnsi="Arial"/>
           <w:sz w:val="24"/>
           <w:szCs w:val="24"/>
           <w:rtl w:val="0"/>
@@ -4274,6 +4624,7 @@
       <w:ins w:author="rado stoyanov" w:id="91" w:date="2016-11-24T16:49:07Z">
         <w:r>
           <w:rPr>
+            <w:rFonts w:ascii="Arial" w:cs="Arial" w:eastAsia="Arial" w:hAnsi="Arial"/>
             <w:sz w:val="24"/>
             <w:szCs w:val="24"/>
             <w:rtl w:val="0"/>
@@ -4284,6 +4635,7 @@
       <w:del w:author="rado stoyanov" w:id="91" w:date="2016-11-24T16:49:07Z">
         <w:r>
           <w:rPr>
+            <w:rFonts w:ascii="Arial" w:cs="Arial" w:eastAsia="Arial" w:hAnsi="Arial"/>
             <w:sz w:val="24"/>
             <w:szCs w:val="24"/>
             <w:rtl w:val="0"/>
@@ -4293,6 +4645,7 @@
       </w:del>
       <w:r>
         <w:rPr>
+          <w:rFonts w:ascii="Arial" w:cs="Arial" w:eastAsia="Arial" w:hAnsi="Arial"/>
           <w:sz w:val="24"/>
           <w:szCs w:val="24"/>
           <w:rtl w:val="0"/>
@@ -4302,6 +4655,7 @@
       <w:ins w:author="rado stoyanov" w:id="92" w:date="2016-11-24T17:07:18Z">
         <w:r>
           <w:rPr>
+            <w:rFonts w:ascii="Arial" w:cs="Arial" w:eastAsia="Arial" w:hAnsi="Arial"/>
             <w:sz w:val="24"/>
             <w:szCs w:val="24"/>
             <w:rtl w:val="0"/>
@@ -4311,6 +4665,7 @@
       </w:ins>
       <w:r>
         <w:rPr>
+          <w:rFonts w:ascii="Arial" w:cs="Arial" w:eastAsia="Arial" w:hAnsi="Arial"/>
           <w:sz w:val="24"/>
           <w:szCs w:val="24"/>
           <w:rtl w:val="0"/>
@@ -4320,6 +4675,7 @@
       <w:ins w:author="rado stoyanov" w:id="93" w:date="2016-11-24T17:07:31Z">
         <w:r>
           <w:rPr>
+            <w:rFonts w:ascii="Arial" w:cs="Arial" w:eastAsia="Arial" w:hAnsi="Arial"/>
             <w:sz w:val="24"/>
             <w:szCs w:val="24"/>
             <w:rtl w:val="0"/>
@@ -4329,6 +4685,7 @@
       </w:ins>
       <w:r>
         <w:rPr>
+          <w:rFonts w:ascii="Arial" w:cs="Arial" w:eastAsia="Arial" w:hAnsi="Arial"/>
           <w:sz w:val="24"/>
           <w:szCs w:val="24"/>
           <w:rtl w:val="0"/>
@@ -4346,6 +4703,7 @@
         <w:ind w:left="720" w:hanging="360"/>
         <w:contextualSpacing w:val="1"/>
         <w:rPr>
+          <w:rFonts w:ascii="Arial" w:cs="Arial" w:eastAsia="Arial" w:hAnsi="Arial"/>
           <w:sz w:val="24"/>
           <w:szCs w:val="24"/>
         </w:rPr>
@@ -4364,6 +4722,7 @@
       <w:del w:author="rado stoyanov" w:id="94" w:date="2016-11-24T16:41:38Z">
         <w:r>
           <w:rPr>
+            <w:rFonts w:ascii="Arial" w:cs="Arial" w:eastAsia="Arial" w:hAnsi="Arial"/>
             <w:sz w:val="24"/>
             <w:szCs w:val="24"/>
             <w:rtl w:val="0"/>
@@ -4373,6 +4732,7 @@
       </w:del>
       <w:r>
         <w:rPr>
+          <w:rFonts w:ascii="Arial" w:cs="Arial" w:eastAsia="Arial" w:hAnsi="Arial"/>
           <w:sz w:val="24"/>
           <w:szCs w:val="24"/>
           <w:rtl w:val="0"/>
@@ -4388,6 +4748,7 @@
       </w:pPr>
       <w:r>
         <w:rPr>
+          <w:rFonts w:ascii="Arial" w:cs="Arial" w:eastAsia="Arial" w:hAnsi="Arial"/>
           <w:sz w:val="26"/>
           <w:szCs w:val="26"/>
           <w:rtl w:val="0"/>
@@ -4405,12 +4766,14 @@
         <w:ind w:left="720" w:hanging="360"/>
         <w:contextualSpacing w:val="1"/>
         <w:rPr>
-          <w:sz w:val="24"/>
-          <w:szCs w:val="24"/>
-        </w:rPr>
-      </w:pPr>
-      <w:r>
-        <w:rPr>
+          <w:rFonts w:ascii="Arial" w:cs="Arial" w:eastAsia="Arial" w:hAnsi="Arial"/>
+          <w:sz w:val="24"/>
+          <w:szCs w:val="24"/>
+        </w:rPr>
+      </w:pPr>
+      <w:r>
+        <w:rPr>
+          <w:rFonts w:ascii="Arial" w:cs="Arial" w:eastAsia="Arial" w:hAnsi="Arial"/>
           <w:sz w:val="24"/>
           <w:szCs w:val="24"/>
           <w:rtl w:val="0"/>
@@ -4428,12 +4791,14 @@
         <w:ind w:left="720" w:hanging="360"/>
         <w:contextualSpacing w:val="1"/>
         <w:rPr>
-          <w:sz w:val="24"/>
-          <w:szCs w:val="24"/>
-        </w:rPr>
-      </w:pPr>
-      <w:r>
-        <w:rPr>
+          <w:rFonts w:ascii="Arial" w:cs="Arial" w:eastAsia="Arial" w:hAnsi="Arial"/>
+          <w:sz w:val="24"/>
+          <w:szCs w:val="24"/>
+        </w:rPr>
+      </w:pPr>
+      <w:r>
+        <w:rPr>
+          <w:rFonts w:ascii="Arial" w:cs="Arial" w:eastAsia="Arial" w:hAnsi="Arial"/>
           <w:sz w:val="24"/>
           <w:szCs w:val="24"/>
           <w:rtl w:val="0"/>
@@ -4451,12 +4816,14 @@
         <w:ind w:left="720" w:hanging="360"/>
         <w:contextualSpacing w:val="1"/>
         <w:rPr>
-          <w:sz w:val="24"/>
-          <w:szCs w:val="24"/>
-        </w:rPr>
-      </w:pPr>
-      <w:r>
-        <w:rPr>
+          <w:rFonts w:ascii="Arial" w:cs="Arial" w:eastAsia="Arial" w:hAnsi="Arial"/>
+          <w:sz w:val="24"/>
+          <w:szCs w:val="24"/>
+        </w:rPr>
+      </w:pPr>
+      <w:r>
+        <w:rPr>
+          <w:rFonts w:ascii="Arial" w:cs="Arial" w:eastAsia="Arial" w:hAnsi="Arial"/>
           <w:sz w:val="24"/>
           <w:szCs w:val="24"/>
           <w:rtl w:val="0"/>
@@ -4474,12 +4841,14 @@
         <w:ind w:left="720" w:hanging="360"/>
         <w:contextualSpacing w:val="1"/>
         <w:rPr>
-          <w:sz w:val="24"/>
-          <w:szCs w:val="24"/>
-        </w:rPr>
-      </w:pPr>
-      <w:r>
-        <w:rPr>
+          <w:rFonts w:ascii="Arial" w:cs="Arial" w:eastAsia="Arial" w:hAnsi="Arial"/>
+          <w:sz w:val="24"/>
+          <w:szCs w:val="24"/>
+        </w:rPr>
+      </w:pPr>
+      <w:r>
+        <w:rPr>
+          <w:rFonts w:ascii="Arial" w:cs="Arial" w:eastAsia="Arial" w:hAnsi="Arial"/>
           <w:sz w:val="24"/>
           <w:szCs w:val="24"/>
           <w:rtl w:val="0"/>
@@ -4497,12 +4866,14 @@
         <w:ind w:left="720" w:hanging="360"/>
         <w:contextualSpacing w:val="1"/>
         <w:rPr>
-          <w:sz w:val="24"/>
-          <w:szCs w:val="24"/>
-        </w:rPr>
-      </w:pPr>
-      <w:r>
-        <w:rPr>
+          <w:rFonts w:ascii="Arial" w:cs="Arial" w:eastAsia="Arial" w:hAnsi="Arial"/>
+          <w:sz w:val="24"/>
+          <w:szCs w:val="24"/>
+        </w:rPr>
+      </w:pPr>
+      <w:r>
+        <w:rPr>
+          <w:rFonts w:ascii="Arial" w:cs="Arial" w:eastAsia="Arial" w:hAnsi="Arial"/>
           <w:sz w:val="24"/>
           <w:szCs w:val="24"/>
           <w:rtl w:val="0"/>
@@ -4520,12 +4891,14 @@
         <w:ind w:left="720" w:hanging="360"/>
         <w:contextualSpacing w:val="1"/>
         <w:rPr>
-          <w:sz w:val="24"/>
-          <w:szCs w:val="24"/>
-        </w:rPr>
-      </w:pPr>
-      <w:r>
-        <w:rPr>
+          <w:rFonts w:ascii="Arial" w:cs="Arial" w:eastAsia="Arial" w:hAnsi="Arial"/>
+          <w:sz w:val="24"/>
+          <w:szCs w:val="24"/>
+        </w:rPr>
+      </w:pPr>
+      <w:r>
+        <w:rPr>
+          <w:rFonts w:ascii="Arial" w:cs="Arial" w:eastAsia="Arial" w:hAnsi="Arial"/>
           <w:sz w:val="24"/>
           <w:szCs w:val="24"/>
           <w:rtl w:val="0"/>
@@ -4543,12 +4916,14 @@
         <w:ind w:left="720" w:hanging="360"/>
         <w:contextualSpacing w:val="1"/>
         <w:rPr>
-          <w:sz w:val="24"/>
-          <w:szCs w:val="24"/>
-        </w:rPr>
-      </w:pPr>
-      <w:r>
-        <w:rPr>
+          <w:rFonts w:ascii="Arial" w:cs="Arial" w:eastAsia="Arial" w:hAnsi="Arial"/>
+          <w:sz w:val="24"/>
+          <w:szCs w:val="24"/>
+        </w:rPr>
+      </w:pPr>
+      <w:r>
+        <w:rPr>
+          <w:rFonts w:ascii="Arial" w:cs="Arial" w:eastAsia="Arial" w:hAnsi="Arial"/>
           <w:sz w:val="24"/>
           <w:szCs w:val="24"/>
           <w:rtl w:val="0"/>
@@ -4564,6 +4939,7 @@
       </w:pPr>
       <w:r>
         <w:rPr>
+          <w:rFonts w:ascii="Arial" w:cs="Arial" w:eastAsia="Arial" w:hAnsi="Arial"/>
           <w:sz w:val="26"/>
           <w:szCs w:val="26"/>
           <w:rtl w:val="0"/>
@@ -4579,6 +4955,7 @@
       </w:pPr>
       <w:r>
         <w:rPr>
+          <w:rFonts w:ascii="Arial" w:cs="Arial" w:eastAsia="Arial" w:hAnsi="Arial"/>
           <w:sz w:val="24"/>
           <w:szCs w:val="24"/>
           <w:rtl w:val="0"/>
@@ -4596,12 +4973,14 @@
         <w:ind w:left="720" w:hanging="360"/>
         <w:contextualSpacing w:val="1"/>
         <w:rPr>
-          <w:sz w:val="24"/>
-          <w:szCs w:val="24"/>
-        </w:rPr>
-      </w:pPr>
-      <w:r>
-        <w:rPr>
+          <w:rFonts w:ascii="Arial" w:cs="Arial" w:eastAsia="Arial" w:hAnsi="Arial"/>
+          <w:sz w:val="24"/>
+          <w:szCs w:val="24"/>
+        </w:rPr>
+      </w:pPr>
+      <w:r>
+        <w:rPr>
+          <w:rFonts w:ascii="Arial" w:cs="Arial" w:eastAsia="Arial" w:hAnsi="Arial"/>
           <w:sz w:val="24"/>
           <w:szCs w:val="24"/>
           <w:rtl w:val="0"/>
@@ -4619,12 +4998,14 @@
         <w:ind w:left="720" w:hanging="360"/>
         <w:contextualSpacing w:val="1"/>
         <w:rPr>
-          <w:sz w:val="24"/>
-          <w:szCs w:val="24"/>
-        </w:rPr>
-      </w:pPr>
-      <w:r>
-        <w:rPr>
+          <w:rFonts w:ascii="Arial" w:cs="Arial" w:eastAsia="Arial" w:hAnsi="Arial"/>
+          <w:sz w:val="24"/>
+          <w:szCs w:val="24"/>
+        </w:rPr>
+      </w:pPr>
+      <w:r>
+        <w:rPr>
+          <w:rFonts w:ascii="Arial" w:cs="Arial" w:eastAsia="Arial" w:hAnsi="Arial"/>
           <w:sz w:val="24"/>
           <w:szCs w:val="24"/>
           <w:rtl w:val="0"/>
@@ -4642,12 +5023,14 @@
         <w:ind w:left="720" w:hanging="360"/>
         <w:contextualSpacing w:val="1"/>
         <w:rPr>
-          <w:sz w:val="24"/>
-          <w:szCs w:val="24"/>
-        </w:rPr>
-      </w:pPr>
-      <w:r>
-        <w:rPr>
+          <w:rFonts w:ascii="Arial" w:cs="Arial" w:eastAsia="Arial" w:hAnsi="Arial"/>
+          <w:sz w:val="24"/>
+          <w:szCs w:val="24"/>
+        </w:rPr>
+      </w:pPr>
+      <w:r>
+        <w:rPr>
+          <w:rFonts w:ascii="Arial" w:cs="Arial" w:eastAsia="Arial" w:hAnsi="Arial"/>
           <w:sz w:val="24"/>
           <w:szCs w:val="24"/>
           <w:rtl w:val="0"/>
@@ -4670,6 +5053,7 @@
       </w:pPr>
       <w:r>
         <w:rPr>
+          <w:rFonts w:ascii="Arial" w:cs="Arial" w:eastAsia="Arial" w:hAnsi="Arial"/>
           <w:sz w:val="24"/>
           <w:szCs w:val="24"/>
           <w:rtl w:val="0"/>
@@ -4687,12 +5071,14 @@
         <w:ind w:left="720" w:hanging="360"/>
         <w:contextualSpacing w:val="1"/>
         <w:rPr>
-          <w:sz w:val="24"/>
-          <w:szCs w:val="24"/>
-        </w:rPr>
-      </w:pPr>
-      <w:r>
-        <w:rPr>
+          <w:rFonts w:ascii="Arial" w:cs="Arial" w:eastAsia="Arial" w:hAnsi="Arial"/>
+          <w:sz w:val="24"/>
+          <w:szCs w:val="24"/>
+        </w:rPr>
+      </w:pPr>
+      <w:r>
+        <w:rPr>
+          <w:rFonts w:ascii="Arial" w:cs="Arial" w:eastAsia="Arial" w:hAnsi="Arial"/>
           <w:sz w:val="24"/>
           <w:szCs w:val="24"/>
           <w:rtl w:val="0"/>
@@ -4710,12 +5096,14 @@
         <w:ind w:left="720" w:hanging="360"/>
         <w:contextualSpacing w:val="1"/>
         <w:rPr>
-          <w:sz w:val="24"/>
-          <w:szCs w:val="24"/>
-        </w:rPr>
-      </w:pPr>
-      <w:r>
-        <w:rPr>
+          <w:rFonts w:ascii="Arial" w:cs="Arial" w:eastAsia="Arial" w:hAnsi="Arial"/>
+          <w:sz w:val="24"/>
+          <w:szCs w:val="24"/>
+        </w:rPr>
+      </w:pPr>
+      <w:r>
+        <w:rPr>
+          <w:rFonts w:ascii="Arial" w:cs="Arial" w:eastAsia="Arial" w:hAnsi="Arial"/>
           <w:sz w:val="24"/>
           <w:szCs w:val="24"/>
           <w:rtl w:val="0"/>
@@ -4733,12 +5121,14 @@
         <w:ind w:left="720" w:hanging="360"/>
         <w:contextualSpacing w:val="1"/>
         <w:rPr>
-          <w:sz w:val="24"/>
-          <w:szCs w:val="24"/>
-        </w:rPr>
-      </w:pPr>
-      <w:r>
-        <w:rPr>
+          <w:rFonts w:ascii="Arial" w:cs="Arial" w:eastAsia="Arial" w:hAnsi="Arial"/>
+          <w:sz w:val="24"/>
+          <w:szCs w:val="24"/>
+        </w:rPr>
+      </w:pPr>
+      <w:r>
+        <w:rPr>
+          <w:rFonts w:ascii="Arial" w:cs="Arial" w:eastAsia="Arial" w:hAnsi="Arial"/>
           <w:sz w:val="24"/>
           <w:szCs w:val="24"/>
           <w:rtl w:val="0"/>
@@ -4756,13 +5146,14 @@
         <w:ind w:left="720" w:hanging="360"/>
         <w:contextualSpacing w:val="1"/>
         <w:rPr>
-          <w:sz w:val="24"/>
-          <w:szCs w:val="24"/>
-          <w:u w:val="none"/>
-        </w:rPr>
-      </w:pPr>
-      <w:r>
-        <w:rPr>
+          <w:rFonts w:ascii="Arial" w:cs="Arial" w:eastAsia="Arial" w:hAnsi="Arial"/>
+          <w:sz w:val="24"/>
+          <w:szCs w:val="24"/>
+        </w:rPr>
+      </w:pPr>
+      <w:r>
+        <w:rPr>
+          <w:rFonts w:ascii="Arial" w:cs="Arial" w:eastAsia="Arial" w:hAnsi="Arial"/>
           <w:sz w:val="24"/>
           <w:szCs w:val="24"/>
           <w:rtl w:val="0"/>

</xml_diff>